<commit_message>
Pruebas nuevas y cambios en la documentación
</commit_message>
<xml_diff>
--- a/Dynamo/Documentacion/GeneraciónMasas.docx
+++ b/Dynamo/Documentacion/GeneraciónMasas.docx
@@ -1,134 +1,42 @@
 
 <file path=word/document.xml><?xml version="1.0" encoding="utf-8"?>
-<w:document xmlns:wpc="http://schemas.microsoft.com/office/word/2010/wordprocessingCanvas" xmlns:cx="http://schemas.microsoft.com/office/drawing/2014/chartex" xmlns:cx1="http://schemas.microsoft.com/office/drawing/2015/9/8/chartex" xmlns:cx2="http://schemas.microsoft.com/office/drawing/2015/10/21/chartex" xmlns:cx3="http://schemas.microsoft.com/office/drawing/2016/5/9/chartex" xmlns:cx4="http://schemas.microsoft.com/office/drawing/2016/5/10/chartex" xmlns:cx5="http://schemas.microsoft.com/office/drawing/2016/5/11/chartex" xmlns:cx6="http://schemas.microsoft.com/office/drawing/2016/5/12/chartex" xmlns:cx7="http://schemas.microsoft.com/office/drawing/2016/5/13/chartex" xmlns:cx8="http://schemas.microsoft.com/office/drawing/2016/5/14/chartex" xmlns:mc="http://schemas.openxmlformats.org/markup-compatibility/2006" xmlns:aink="http://schemas.microsoft.com/office/drawing/2016/ink" xmlns:am3d="http://schemas.microsoft.com/office/drawing/2017/model3d" xmlns:o="urn:schemas-microsoft-com:office:office" xmlns:oel="http://schemas.microsoft.com/office/2019/extlst" xmlns:r="http://schemas.openxmlformats.org/officeDocument/2006/relationships" xmlns:m="http://schemas.openxmlformats.org/officeDocument/2006/math" xmlns:v="urn:schemas-microsoft-com:vml" xmlns:wp14="http://schemas.microsoft.com/office/word/2010/wordprocessingDrawing" xmlns:wp="http://schemas.openxmlformats.org/drawingml/2006/wordprocessingDrawing" xmlns:w10="urn:schemas-microsoft-com:office:word" xmlns:w="http://schemas.openxmlformats.org/wordprocessingml/2006/main" xmlns:w14="http://schemas.microsoft.com/office/word/2010/wordml" xmlns:w15="http://schemas.microsoft.com/office/word/2012/wordml" xmlns:w16cex="http://schemas.microsoft.com/office/word/2018/wordml/cex" xmlns:w16cid="http://schemas.microsoft.com/office/word/2016/wordml/cid" xmlns:w16="http://schemas.microsoft.com/office/word/2018/wordml" xmlns:w16sdtdh="http://schemas.microsoft.com/office/word/2020/wordml/sdtdatahash" xmlns:w16se="http://schemas.microsoft.com/office/word/2015/wordml/symex" xmlns:wpg="http://schemas.microsoft.com/office/word/2010/wordprocessingGroup" xmlns:wpi="http://schemas.microsoft.com/office/word/2010/wordprocessingInk" xmlns:wne="http://schemas.microsoft.com/office/word/2006/wordml" xmlns:wps="http://schemas.microsoft.com/office/word/2010/wordprocessingShape" mc:Ignorable="w14 w15 w16se w16cid w16 w16cex w16sdtdh wp14">
+<w:document xmlns:wpc="http://schemas.microsoft.com/office/word/2010/wordprocessingCanvas" xmlns:cx="http://schemas.microsoft.com/office/drawing/2014/chartex" xmlns:cx1="http://schemas.microsoft.com/office/drawing/2015/9/8/chartex" xmlns:cx2="http://schemas.microsoft.com/office/drawing/2015/10/21/chartex" xmlns:cx3="http://schemas.microsoft.com/office/drawing/2016/5/9/chartex" xmlns:cx4="http://schemas.microsoft.com/office/drawing/2016/5/10/chartex" xmlns:cx5="http://schemas.microsoft.com/office/drawing/2016/5/11/chartex" xmlns:cx6="http://schemas.microsoft.com/office/drawing/2016/5/12/chartex" xmlns:cx7="http://schemas.microsoft.com/office/drawing/2016/5/13/chartex" xmlns:cx8="http://schemas.microsoft.com/office/drawing/2016/5/14/chartex" xmlns:mc="http://schemas.openxmlformats.org/markup-compatibility/2006" xmlns:aink="http://schemas.microsoft.com/office/drawing/2016/ink" xmlns:am3d="http://schemas.microsoft.com/office/drawing/2017/model3d" xmlns:o="urn:schemas-microsoft-com:office:office" xmlns:oel="http://schemas.microsoft.com/office/2019/extlst" xmlns:r="http://schemas.openxmlformats.org/officeDocument/2006/relationships" xmlns:m="http://schemas.openxmlformats.org/officeDocument/2006/math" xmlns:v="urn:schemas-microsoft-com:vml" xmlns:wp14="http://schemas.microsoft.com/office/word/2010/wordprocessingDrawing" xmlns:wp="http://schemas.openxmlformats.org/drawingml/2006/wordprocessingDrawing" xmlns:w10="urn:schemas-microsoft-com:office:word" xmlns:w="http://schemas.openxmlformats.org/wordprocessingml/2006/main" xmlns:w14="http://schemas.microsoft.com/office/word/2010/wordml" xmlns:w15="http://schemas.microsoft.com/office/word/2012/wordml" xmlns:w16cex="http://schemas.microsoft.com/office/word/2018/wordml/cex" xmlns:w16cid="http://schemas.microsoft.com/office/word/2016/wordml/cid" xmlns:w16="http://schemas.microsoft.com/office/word/2018/wordml" xmlns:w16du="http://schemas.microsoft.com/office/word/2023/wordml/word16du" xmlns:w16sdtdh="http://schemas.microsoft.com/office/word/2020/wordml/sdtdatahash" xmlns:w16se="http://schemas.microsoft.com/office/word/2015/wordml/symex" xmlns:wpg="http://schemas.microsoft.com/office/word/2010/wordprocessingGroup" xmlns:wpi="http://schemas.microsoft.com/office/word/2010/wordprocessingInk" xmlns:wne="http://schemas.microsoft.com/office/word/2006/wordml" xmlns:wps="http://schemas.microsoft.com/office/word/2010/wordprocessingShape" mc:Ignorable="w14 w15 w16se w16cid w16 w16cex w16sdtdh wp14">
   <w:body>
     <w:p>
       <w:pPr>
-        <w:pStyle w:val="Default"/>
-      </w:pPr>
-    </w:p>
-    <w:p>
-      <w:pPr>
-        <w:pStyle w:val="Default"/>
-        <w:rPr>
-          <w:color w:val="2E5395"/>
-          <w:sz w:val="44"/>
-          <w:szCs w:val="44"/>
-        </w:rPr>
+        <w:pStyle w:val="Ttulo1"/>
+        <w:numPr>
+          <w:ilvl w:val="0"/>
+          <w:numId w:val="2"/>
+        </w:numPr>
+        <w:ind w:left="425" w:hanging="150"/>
       </w:pPr>
       <w:r>
-        <w:t xml:space="preserve"> </w:t>
-      </w:r>
-      <w:r>
-        <w:rPr>
-          <w:color w:val="2E5395"/>
-          <w:sz w:val="44"/>
-          <w:szCs w:val="44"/>
-        </w:rPr>
-        <w:t xml:space="preserve">Generación de masas </w:t>
-      </w:r>
-      <w:r>
-        <w:rPr>
-          <w:color w:val="2E5395"/>
-          <w:sz w:val="44"/>
-          <w:szCs w:val="44"/>
-        </w:rPr>
-        <w:t xml:space="preserve">con </w:t>
-      </w:r>
-      <w:r>
-        <w:rPr>
-          <w:color w:val="2E5395"/>
-          <w:sz w:val="44"/>
-          <w:szCs w:val="44"/>
-        </w:rPr>
-        <w:t>Dynamo</w:t>
-      </w:r>
-      <w:r>
-        <w:rPr>
-          <w:color w:val="2E5395"/>
-          <w:sz w:val="44"/>
-          <w:szCs w:val="44"/>
-        </w:rPr>
-        <w:t xml:space="preserve"> </w:t>
+        <w:t>Explicación y uso</w:t>
       </w:r>
     </w:p>
     <w:p>
       <w:pPr>
-        <w:pStyle w:val="Default"/>
-        <w:rPr>
-          <w:sz w:val="32"/>
-          <w:szCs w:val="32"/>
-        </w:rPr>
-      </w:pPr>
-    </w:p>
-    <w:p>
-      <w:pPr>
-        <w:rPr>
-          <w:sz w:val="28"/>
-          <w:szCs w:val="28"/>
+        <w:rPr>
+          <w:rFonts w:asciiTheme="majorHAnsi" w:hAnsiTheme="majorHAnsi" w:cstheme="majorHAnsi"/>
         </w:rPr>
       </w:pPr>
       <w:r>
         <w:rPr>
-          <w:sz w:val="28"/>
-          <w:szCs w:val="28"/>
-        </w:rPr>
-        <w:t xml:space="preserve">Para poder ejecutar el script desde </w:t>
-      </w:r>
-      <w:r>
-        <w:rPr>
-          <w:sz w:val="28"/>
-          <w:szCs w:val="28"/>
-        </w:rPr>
-        <w:t>Revit</w:t>
-      </w:r>
-      <w:r>
-        <w:rPr>
-          <w:sz w:val="28"/>
-          <w:szCs w:val="28"/>
-        </w:rPr>
-        <w:t xml:space="preserve">, nos dirigimos a gestionar &gt; programas &gt; </w:t>
-      </w:r>
-      <w:r>
-        <w:rPr>
-          <w:sz w:val="28"/>
-          <w:szCs w:val="28"/>
-        </w:rPr>
-        <w:t>Dynamo</w:t>
-      </w:r>
-      <w:r>
-        <w:rPr>
-          <w:sz w:val="28"/>
-          <w:szCs w:val="28"/>
-        </w:rPr>
-        <w:t xml:space="preserve">, es posible que tengamos que instalar paquetes adicionales, simplemente tendremos que seleccionar el paquete que nos </w:t>
-      </w:r>
-      <w:r>
-        <w:rPr>
-          <w:sz w:val="28"/>
-          <w:szCs w:val="28"/>
-        </w:rPr>
-        <w:t>está</w:t>
-      </w:r>
-      <w:r>
-        <w:rPr>
-          <w:sz w:val="28"/>
-          <w:szCs w:val="28"/>
-        </w:rPr>
-        <w:t xml:space="preserve"> dando error y darle a instalar paquete.</w:t>
+          <w:rFonts w:asciiTheme="majorHAnsi" w:hAnsiTheme="majorHAnsi" w:cstheme="majorHAnsi"/>
+        </w:rPr>
+        <w:t>Para poder ejecutar el script desde Revit, nos dirigimos a gestionar &gt; programas &gt; Dynamo, es posible que tengamos que instalar paquetes adicionales, simplemente tendremos que seleccionar el paquete que nos está dando error y darle a instalar paquete.</w:t>
       </w:r>
     </w:p>
     <w:p>
       <w:pPr>
         <w:rPr>
-          <w:sz w:val="28"/>
-          <w:szCs w:val="28"/>
+          <w:rFonts w:asciiTheme="majorHAnsi" w:hAnsiTheme="majorHAnsi" w:cstheme="majorHAnsi"/>
         </w:rPr>
       </w:pPr>
       <w:r>
         <w:rPr>
-          <w:sz w:val="28"/>
-          <w:szCs w:val="28"/>
+          <w:rFonts w:asciiTheme="majorHAnsi" w:hAnsiTheme="majorHAnsi" w:cstheme="majorHAnsi"/>
         </w:rPr>
         <w:t xml:space="preserve">Este script tiene una serie de requisitos extra, debemos entrar al Dynamo y modificar la ruta del archivo Masa Métrica.rft </w:t>
       </w:r>
@@ -136,36 +44,32 @@
     <w:p>
       <w:pPr>
         <w:rPr>
-          <w:sz w:val="28"/>
-          <w:szCs w:val="28"/>
+          <w:rFonts w:asciiTheme="majorHAnsi" w:hAnsiTheme="majorHAnsi" w:cstheme="majorHAnsi"/>
           <w:u w:val="single"/>
         </w:rPr>
       </w:pPr>
       <w:r>
         <w:rPr>
           <w:rFonts w:ascii="Segoe UI Emoji" w:hAnsi="Segoe UI Emoji" w:cs="Segoe UI Emoji"/>
-          <w:sz w:val="28"/>
-          <w:szCs w:val="28"/>
         </w:rPr>
         <w:t>🤙</w:t>
       </w:r>
       <w:r>
         <w:rPr>
-          <w:sz w:val="28"/>
-          <w:szCs w:val="28"/>
+          <w:rFonts w:asciiTheme="majorHAnsi" w:hAnsiTheme="majorHAnsi" w:cstheme="majorHAnsi"/>
         </w:rPr>
         <w:t xml:space="preserve"> (Tranquilos que lo pasamos junto con el archivo dyn) </w:t>
       </w:r>
       <w:r>
         <w:rPr>
           <mc:AlternateContent>
-            <mc:Choice Requires="w16se"/>
+            <mc:Choice Requires="w16se">
+              <w:rFonts w:asciiTheme="majorHAnsi" w:hAnsiTheme="majorHAnsi" w:cstheme="majorHAnsi"/>
+            </mc:Choice>
             <mc:Fallback>
               <w:rFonts w:ascii="Segoe UI Emoji" w:eastAsia="Segoe UI Emoji" w:hAnsi="Segoe UI Emoji" w:cs="Segoe UI Emoji"/>
             </mc:Fallback>
           </mc:AlternateContent>
-          <w:sz w:val="28"/>
-          <w:szCs w:val="28"/>
         </w:rPr>
         <mc:AlternateContent>
           <mc:Choice Requires="w16se">
@@ -181,20 +85,18 @@
       <w:pPr>
         <w:jc w:val="center"/>
         <w:rPr>
-          <w:sz w:val="28"/>
-          <w:szCs w:val="28"/>
+          <w:rFonts w:asciiTheme="majorHAnsi" w:hAnsiTheme="majorHAnsi" w:cstheme="majorHAnsi"/>
         </w:rPr>
       </w:pPr>
       <w:r>
         <w:rPr>
+          <w:rFonts w:asciiTheme="majorHAnsi" w:hAnsiTheme="majorHAnsi" w:cstheme="majorHAnsi"/>
           <w:noProof/>
-          <w:sz w:val="28"/>
-          <w:szCs w:val="28"/>
         </w:rPr>
         <mc:AlternateContent>
           <mc:Choice Requires="wpi">
             <w:drawing>
-              <wp:anchor distT="0" distB="0" distL="114300" distR="114300" simplePos="0" relativeHeight="251663360" behindDoc="0" locked="0" layoutInCell="1" allowOverlap="1" wp14:anchorId="15E5955D" wp14:editId="4F6CAA12">
+              <wp:anchor distT="0" distB="0" distL="114300" distR="114300" simplePos="0" relativeHeight="251661312" behindDoc="0" locked="0" layoutInCell="1" allowOverlap="1" wp14:anchorId="15BB5858" wp14:editId="4F38DBD2">
                 <wp:simplePos x="0" y="0"/>
                 <wp:positionH relativeFrom="column">
                   <wp:posOffset>2749550</wp:posOffset>
@@ -209,7 +111,7 @@
                 <wp:cNvGraphicFramePr/>
                 <a:graphic xmlns:a="http://schemas.openxmlformats.org/drawingml/2006/main">
                   <a:graphicData uri="http://schemas.microsoft.com/office/word/2010/wordprocessingInk">
-                    <w14:contentPart bwMode="auto" r:id="rId5">
+                    <w14:contentPart bwMode="auto" r:id="rId10">
                       <w14:nvContentPartPr>
                         <w14:cNvContentPartPr/>
                       </w14:nvContentPartPr>
@@ -225,7 +127,7 @@
           </mc:Choice>
           <mc:Fallback>
             <w:pict>
-              <v:shapetype w14:anchorId="2910DE0A" id="_x0000_t75" coordsize="21600,21600" o:spt="75" o:preferrelative="t" path="m@4@5l@4@11@9@11@9@5xe" filled="f" stroked="f">
+              <v:shapetype w14:anchorId="76ED621C" id="_x0000_t75" coordsize="21600,21600" o:spt="75" o:preferrelative="t" path="m@4@5l@4@11@9@11@9@5xe" filled="f" stroked="f">
                 <v:stroke joinstyle="miter"/>
                 <v:formulas>
                   <v:f eqn="if lineDrawn pixelLineWidth 0"/>
@@ -244,8 +146,8 @@
                 <v:path o:extrusionok="f" gradientshapeok="t" o:connecttype="rect"/>
                 <o:lock v:ext="edit" aspectratio="t"/>
               </v:shapetype>
-              <v:shape id="Entrada de lápiz 17" o:spid="_x0000_s1026" type="#_x0000_t75" style="position:absolute;margin-left:215.8pt;margin-top:237.45pt;width:16.05pt;height:17.15pt;z-index:251663360;visibility:visible;mso-wrap-style:square;mso-wrap-distance-left:9pt;mso-wrap-distance-top:0;mso-wrap-distance-right:9pt;mso-wrap-distance-bottom:0;mso-position-horizontal:absolute;mso-position-horizontal-relative:text;mso-position-vertical:absolute;mso-position-vertical-relative:text" o:gfxdata="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">
-                <v:imagedata r:id="rId6" o:title=""/>
+              <v:shape id="Entrada de lápiz 17" o:spid="_x0000_s1026" type="#_x0000_t75" style="position:absolute;margin-left:215.8pt;margin-top:237.45pt;width:16.05pt;height:17.15pt;z-index:251661312;visibility:visible;mso-wrap-style:square;mso-wrap-distance-left:9pt;mso-wrap-distance-top:0;mso-wrap-distance-right:9pt;mso-wrap-distance-bottom:0;mso-position-horizontal:absolute;mso-position-horizontal-relative:text;mso-position-vertical:absolute;mso-position-vertical-relative:text" o:gfxdata="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">
+                <v:imagedata r:id="rId11" o:title=""/>
               </v:shape>
             </w:pict>
           </mc:Fallback>
@@ -253,11 +155,11 @@
       </w:r>
       <w:r>
         <w:rPr>
-          <w:sz w:val="28"/>
-          <w:szCs w:val="28"/>
+          <w:rFonts w:asciiTheme="majorHAnsi" w:hAnsiTheme="majorHAnsi" w:cstheme="majorHAnsi"/>
+          <w:noProof/>
         </w:rPr>
         <w:drawing>
-          <wp:inline distT="0" distB="0" distL="0" distR="0" wp14:anchorId="7BAC42BA" wp14:editId="38ADDBF4">
+          <wp:inline distT="0" distB="0" distL="0" distR="0" wp14:anchorId="5355D570" wp14:editId="1EEA14D6">
             <wp:extent cx="5400040" cy="3045460"/>
             <wp:effectExtent l="0" t="0" r="0" b="2540"/>
             <wp:docPr id="1" name="Imagen 1"/>
@@ -272,7 +174,7 @@
                     <pic:cNvPicPr/>
                   </pic:nvPicPr>
                   <pic:blipFill>
-                    <a:blip r:embed="rId7"/>
+                    <a:blip r:embed="rId12"/>
                     <a:stretch>
                       <a:fillRect/>
                     </a:stretch>
@@ -296,20 +198,18 @@
     <w:p>
       <w:pPr>
         <w:rPr>
-          <w:sz w:val="28"/>
-          <w:szCs w:val="28"/>
+          <w:rFonts w:asciiTheme="majorHAnsi" w:hAnsiTheme="majorHAnsi" w:cstheme="majorHAnsi"/>
         </w:rPr>
       </w:pPr>
       <w:r>
         <w:rPr>
+          <w:rFonts w:asciiTheme="majorHAnsi" w:hAnsiTheme="majorHAnsi" w:cstheme="majorHAnsi"/>
           <w:noProof/>
-          <w:sz w:val="28"/>
-          <w:szCs w:val="28"/>
         </w:rPr>
         <mc:AlternateContent>
           <mc:Choice Requires="wpi">
             <w:drawing>
-              <wp:anchor distT="0" distB="0" distL="114300" distR="114300" simplePos="0" relativeHeight="251660288" behindDoc="0" locked="0" layoutInCell="1" allowOverlap="1" wp14:anchorId="6CA29C71" wp14:editId="29B65B8B">
+              <wp:anchor distT="0" distB="0" distL="114300" distR="114300" simplePos="0" relativeHeight="251660288" behindDoc="0" locked="0" layoutInCell="1" allowOverlap="1" wp14:anchorId="152E25D8" wp14:editId="266E899D">
                 <wp:simplePos x="0" y="0"/>
                 <wp:positionH relativeFrom="column">
                   <wp:posOffset>-161429</wp:posOffset>
@@ -324,7 +224,7 @@
                 <wp:cNvGraphicFramePr/>
                 <a:graphic xmlns:a="http://schemas.openxmlformats.org/drawingml/2006/main">
                   <a:graphicData uri="http://schemas.microsoft.com/office/word/2010/wordprocessingInk">
-                    <w14:contentPart bwMode="auto" r:id="rId8">
+                    <w14:contentPart bwMode="auto" r:id="rId13">
                       <w14:nvContentPartPr>
                         <w14:cNvContentPartPr/>
                       </w14:nvContentPartPr>
@@ -340,8 +240,8 @@
           </mc:Choice>
           <mc:Fallback>
             <w:pict>
-              <v:shape w14:anchorId="32446216" id="Entrada de lápiz 14" o:spid="_x0000_s1026" type="#_x0000_t75" style="position:absolute;margin-left:-13.4pt;margin-top:-2.35pt;width:12.65pt;height:11.2pt;z-index:251660288;visibility:visible;mso-wrap-style:square;mso-wrap-distance-left:9pt;mso-wrap-distance-top:0;mso-wrap-distance-right:9pt;mso-wrap-distance-bottom:0;mso-position-horizontal:absolute;mso-position-horizontal-relative:text;mso-position-vertical:absolute;mso-position-vertical-relative:text" o:gfxdata="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">
-                <v:imagedata r:id="rId9" o:title=""/>
+              <v:shape w14:anchorId="6B8666D6" id="Entrada de lápiz 14" o:spid="_x0000_s1026" type="#_x0000_t75" style="position:absolute;margin-left:-13.4pt;margin-top:-2.35pt;width:12.65pt;height:11.2pt;z-index:251660288;visibility:visible;mso-wrap-style:square;mso-wrap-distance-left:9pt;mso-wrap-distance-top:0;mso-wrap-distance-right:9pt;mso-wrap-distance-bottom:0;mso-position-horizontal:absolute;mso-position-horizontal-relative:text;mso-position-vertical:absolute;mso-position-vertical-relative:text" o:gfxdata="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">
+                <v:imagedata r:id="rId14" o:title=""/>
               </v:shape>
             </w:pict>
           </mc:Fallback>
@@ -349,14 +249,13 @@
       </w:r>
       <w:r>
         <w:rPr>
+          <w:rFonts w:asciiTheme="majorHAnsi" w:hAnsiTheme="majorHAnsi" w:cstheme="majorHAnsi"/>
           <w:noProof/>
-          <w:sz w:val="28"/>
-          <w:szCs w:val="28"/>
         </w:rPr>
         <mc:AlternateContent>
           <mc:Choice Requires="wpi">
             <w:drawing>
-              <wp:anchor distT="0" distB="0" distL="114300" distR="114300" simplePos="0" relativeHeight="251659264" behindDoc="0" locked="0" layoutInCell="1" allowOverlap="1" wp14:anchorId="6FC292C1" wp14:editId="0769827D">
+              <wp:anchor distT="0" distB="0" distL="114300" distR="114300" simplePos="0" relativeHeight="251659264" behindDoc="0" locked="0" layoutInCell="1" allowOverlap="1" wp14:anchorId="79A22413" wp14:editId="5C4ED726">
                 <wp:simplePos x="0" y="0"/>
                 <wp:positionH relativeFrom="column">
                   <wp:posOffset>-237749</wp:posOffset>
@@ -371,7 +270,7 @@
                 <wp:cNvGraphicFramePr/>
                 <a:graphic xmlns:a="http://schemas.openxmlformats.org/drawingml/2006/main">
                   <a:graphicData uri="http://schemas.microsoft.com/office/word/2010/wordprocessingInk">
-                    <w14:contentPart bwMode="auto" r:id="rId10">
+                    <w14:contentPart bwMode="auto" r:id="rId15">
                       <w14:nvContentPartPr>
                         <w14:cNvContentPartPr/>
                       </w14:nvContentPartPr>
@@ -387,8 +286,8 @@
           </mc:Choice>
           <mc:Fallback>
             <w:pict>
-              <v:shape w14:anchorId="09DA62F8" id="Entrada de lápiz 13" o:spid="_x0000_s1026" type="#_x0000_t75" style="position:absolute;margin-left:-19.4pt;margin-top:5.2pt;width:13.8pt;height:14.8pt;z-index:251659264;visibility:visible;mso-wrap-style:square;mso-wrap-distance-left:9pt;mso-wrap-distance-top:0;mso-wrap-distance-right:9pt;mso-wrap-distance-bottom:0;mso-position-horizontal:absolute;mso-position-horizontal-relative:text;mso-position-vertical:absolute;mso-position-vertical-relative:text" o:gfxdata="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">
-                <v:imagedata r:id="rId11" o:title=""/>
+              <v:shape w14:anchorId="06A9AF8D" id="Entrada de lápiz 13" o:spid="_x0000_s1026" type="#_x0000_t75" style="position:absolute;margin-left:-19.4pt;margin-top:5.2pt;width:13.8pt;height:14.8pt;z-index:251659264;visibility:visible;mso-wrap-style:square;mso-wrap-distance-left:9pt;mso-wrap-distance-top:0;mso-wrap-distance-right:9pt;mso-wrap-distance-bottom:0;mso-position-horizontal:absolute;mso-position-horizontal-relative:text;mso-position-vertical:absolute;mso-position-vertical-relative:text" o:gfxdata="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">
+                <v:imagedata r:id="rId16" o:title=""/>
               </v:shape>
             </w:pict>
           </mc:Fallback>
@@ -399,22 +298,20 @@
       <w:pPr>
         <w:jc w:val="center"/>
         <w:rPr>
+          <w:rFonts w:asciiTheme="majorHAnsi" w:hAnsiTheme="majorHAnsi" w:cstheme="majorHAnsi"/>
           <w:b/>
           <w:bCs/>
           <w:i/>
           <w:iCs/>
-          <w:sz w:val="28"/>
-          <w:szCs w:val="28"/>
         </w:rPr>
       </w:pPr>
       <w:r>
         <w:rPr>
+          <w:rFonts w:asciiTheme="majorHAnsi" w:hAnsiTheme="majorHAnsi" w:cstheme="majorHAnsi"/>
           <w:b/>
           <w:bCs/>
           <w:i/>
           <w:iCs/>
-          <w:sz w:val="28"/>
-          <w:szCs w:val="28"/>
         </w:rPr>
         <w:t>Cosas importantes a tener en cuenta</w:t>
       </w:r>
@@ -424,19 +321,17 @@
         <w:pStyle w:val="Prrafodelista"/>
         <w:numPr>
           <w:ilvl w:val="0"/>
-          <w:numId w:val="1"/>
+          <w:numId w:val="6"/>
         </w:numPr>
-        <w:jc w:val="both"/>
-        <w:rPr>
-          <w:sz w:val="28"/>
-          <w:szCs w:val="28"/>
+        <w:spacing w:after="160" w:line="259" w:lineRule="auto"/>
+        <w:rPr>
+          <w:rFonts w:asciiTheme="majorHAnsi" w:hAnsiTheme="majorHAnsi" w:cstheme="majorHAnsi"/>
           <w:u w:val="single"/>
         </w:rPr>
       </w:pPr>
       <w:r>
         <w:rPr>
-          <w:sz w:val="28"/>
-          <w:szCs w:val="28"/>
+          <w:rFonts w:asciiTheme="majorHAnsi" w:hAnsiTheme="majorHAnsi" w:cstheme="majorHAnsi"/>
           <w:u w:val="single"/>
         </w:rPr>
         <w:t>Este script siempre se ejecuta una vez lanzado te va a crear las masas sí o sí.</w:t>
@@ -445,10 +340,8 @@
     <w:p>
       <w:pPr>
         <w:pStyle w:val="Prrafodelista"/>
-        <w:jc w:val="both"/>
-        <w:rPr>
-          <w:sz w:val="28"/>
-          <w:szCs w:val="28"/>
+        <w:rPr>
+          <w:rFonts w:asciiTheme="majorHAnsi" w:hAnsiTheme="majorHAnsi" w:cstheme="majorHAnsi"/>
           <w:u w:val="single"/>
         </w:rPr>
       </w:pPr>
@@ -458,38 +351,27 @@
         <w:pStyle w:val="Prrafodelista"/>
         <w:numPr>
           <w:ilvl w:val="0"/>
-          <w:numId w:val="1"/>
+          <w:numId w:val="6"/>
         </w:numPr>
-        <w:jc w:val="both"/>
-        <w:rPr>
-          <w:sz w:val="28"/>
-          <w:szCs w:val="28"/>
+        <w:spacing w:after="160" w:line="259" w:lineRule="auto"/>
+        <w:rPr>
+          <w:rFonts w:asciiTheme="majorHAnsi" w:hAnsiTheme="majorHAnsi" w:cstheme="majorHAnsi"/>
           <w:u w:val="single"/>
         </w:rPr>
       </w:pPr>
       <w:r>
         <w:rPr>
-          <w:sz w:val="28"/>
-          <w:szCs w:val="28"/>
+          <w:rFonts w:asciiTheme="majorHAnsi" w:hAnsiTheme="majorHAnsi" w:cstheme="majorHAnsi"/>
           <w:u w:val="single"/>
         </w:rPr>
-        <w:t>Este script se debe lanzar teniendo activa la vista</w:t>
-      </w:r>
-      <w:r>
-        <w:rPr>
-          <w:sz w:val="28"/>
-          <w:szCs w:val="28"/>
-          <w:u w:val="single"/>
-        </w:rPr>
-        <w:t xml:space="preserve"> 3D (No me hago cargo de lo que pase si no se hace).</w:t>
+        <w:t>Este script se debe lanzar teniendo activa la vista 3D (No me hago cargo de lo que pase si no se hace).</w:t>
       </w:r>
     </w:p>
     <w:p>
       <w:pPr>
         <w:pStyle w:val="Prrafodelista"/>
         <w:rPr>
-          <w:sz w:val="28"/>
-          <w:szCs w:val="28"/>
+          <w:rFonts w:asciiTheme="majorHAnsi" w:hAnsiTheme="majorHAnsi" w:cstheme="majorHAnsi"/>
           <w:u w:val="single"/>
         </w:rPr>
       </w:pPr>
@@ -499,81 +381,31 @@
         <w:pStyle w:val="Prrafodelista"/>
         <w:numPr>
           <w:ilvl w:val="0"/>
-          <w:numId w:val="1"/>
+          <w:numId w:val="6"/>
         </w:numPr>
-        <w:jc w:val="both"/>
-        <w:rPr>
-          <w:sz w:val="28"/>
-          <w:szCs w:val="28"/>
+        <w:spacing w:after="160" w:line="259" w:lineRule="auto"/>
+        <w:rPr>
+          <w:rFonts w:asciiTheme="majorHAnsi" w:hAnsiTheme="majorHAnsi" w:cstheme="majorHAnsi"/>
           <w:u w:val="single"/>
         </w:rPr>
       </w:pPr>
       <w:r>
         <w:rPr>
-          <w:sz w:val="28"/>
-          <w:szCs w:val="28"/>
+          <w:rFonts w:asciiTheme="majorHAnsi" w:hAnsiTheme="majorHAnsi" w:cstheme="majorHAnsi"/>
           <w:u w:val="single"/>
         </w:rPr>
-        <w:t xml:space="preserve">Por defecto las masas en </w:t>
+        <w:t xml:space="preserve">Por defecto las masas en Revit están ocultas, por lo tanto, un paso esencial es ir a Masa y emplazamiento &gt; Mostrar Masa: formas y suelos (Es la opción con una bombilla </w:t>
       </w:r>
       <w:r>
         <w:rPr>
-          <w:sz w:val="28"/>
-          <w:szCs w:val="28"/>
-          <w:u w:val="single"/>
-        </w:rPr>
-        <w:t>Revit</w:t>
-      </w:r>
-      <w:r>
-        <w:rPr>
-          <w:sz w:val="28"/>
-          <w:szCs w:val="28"/>
-          <w:u w:val="single"/>
-        </w:rPr>
-        <w:t xml:space="preserve"> están ocultas, por lo </w:t>
-      </w:r>
-      <w:r>
-        <w:rPr>
-          <w:sz w:val="28"/>
-          <w:szCs w:val="28"/>
-          <w:u w:val="single"/>
-        </w:rPr>
-        <w:t>tanto,</w:t>
-      </w:r>
-      <w:r>
-        <w:rPr>
-          <w:sz w:val="28"/>
-          <w:szCs w:val="28"/>
-          <w:u w:val="single"/>
-        </w:rPr>
-        <w:t xml:space="preserve"> un paso esencial es ir a Masa y emplazamiento </w:t>
-      </w:r>
-      <w:r>
-        <w:rPr>
-          <w:sz w:val="28"/>
-          <w:szCs w:val="28"/>
-          <w:u w:val="single"/>
-        </w:rPr>
-        <w:t>&gt; Mostrar</w:t>
-      </w:r>
-      <w:r>
-        <w:rPr>
-          <w:sz w:val="28"/>
-          <w:szCs w:val="28"/>
-          <w:u w:val="single"/>
-        </w:rPr>
-        <w:t xml:space="preserve"> Masa: formas y suelos (Es la opción con una bombilla </w:t>
-      </w:r>
-      <w:r>
-        <w:rPr>
           <mc:AlternateContent>
-            <mc:Choice Requires="w16se"/>
+            <mc:Choice Requires="w16se">
+              <w:rFonts w:asciiTheme="majorHAnsi" w:hAnsiTheme="majorHAnsi" w:cstheme="majorHAnsi"/>
+            </mc:Choice>
             <mc:Fallback>
               <w:rFonts w:ascii="Segoe UI Emoji" w:eastAsia="Segoe UI Emoji" w:hAnsi="Segoe UI Emoji" w:cs="Segoe UI Emoji"/>
             </mc:Fallback>
           </mc:AlternateContent>
-          <w:sz w:val="28"/>
-          <w:szCs w:val="28"/>
           <w:u w:val="single"/>
         </w:rPr>
         <mc:AlternateContent>
@@ -587,8 +419,7 @@
       </w:r>
       <w:r>
         <w:rPr>
-          <w:sz w:val="28"/>
-          <w:szCs w:val="28"/>
+          <w:rFonts w:asciiTheme="majorHAnsi" w:hAnsiTheme="majorHAnsi" w:cstheme="majorHAnsi"/>
           <w:u w:val="single"/>
         </w:rPr>
         <w:t>)</w:t>
@@ -598,8 +429,7 @@
       <w:pPr>
         <w:pStyle w:val="Prrafodelista"/>
         <w:rPr>
-          <w:sz w:val="28"/>
-          <w:szCs w:val="28"/>
+          <w:rFonts w:asciiTheme="majorHAnsi" w:hAnsiTheme="majorHAnsi" w:cstheme="majorHAnsi"/>
           <w:u w:val="single"/>
         </w:rPr>
       </w:pPr>
@@ -609,19 +439,17 @@
         <w:pStyle w:val="Prrafodelista"/>
         <w:numPr>
           <w:ilvl w:val="0"/>
-          <w:numId w:val="1"/>
+          <w:numId w:val="6"/>
         </w:numPr>
-        <w:jc w:val="both"/>
-        <w:rPr>
-          <w:sz w:val="28"/>
-          <w:szCs w:val="28"/>
+        <w:spacing w:after="160" w:line="259" w:lineRule="auto"/>
+        <w:rPr>
+          <w:rFonts w:asciiTheme="majorHAnsi" w:hAnsiTheme="majorHAnsi" w:cstheme="majorHAnsi"/>
           <w:u w:val="single"/>
         </w:rPr>
       </w:pPr>
       <w:r>
         <w:rPr>
-          <w:sz w:val="28"/>
-          <w:szCs w:val="28"/>
+          <w:rFonts w:asciiTheme="majorHAnsi" w:hAnsiTheme="majorHAnsi" w:cstheme="majorHAnsi"/>
           <w:u w:val="single"/>
         </w:rPr>
         <w:t>Tenemos que cambiar manualmente también el nombre del parámetro con el que se definen los colores en la vista:</w:t>
@@ -631,31 +459,28 @@
       <w:pPr>
         <w:pStyle w:val="Prrafodelista"/>
         <w:rPr>
-          <w:sz w:val="28"/>
-          <w:szCs w:val="28"/>
+          <w:rFonts w:asciiTheme="majorHAnsi" w:hAnsiTheme="majorHAnsi" w:cstheme="majorHAnsi"/>
           <w:u w:val="single"/>
         </w:rPr>
       </w:pPr>
     </w:p>
     <w:p>
       <w:pPr>
-        <w:jc w:val="both"/>
-        <w:rPr>
-          <w:sz w:val="28"/>
-          <w:szCs w:val="28"/>
+        <w:rPr>
+          <w:rFonts w:asciiTheme="majorHAnsi" w:hAnsiTheme="majorHAnsi" w:cstheme="majorHAnsi"/>
           <w:u w:val="single"/>
         </w:rPr>
       </w:pPr>
       <w:r>
         <w:rPr>
+          <w:rFonts w:asciiTheme="majorHAnsi" w:hAnsiTheme="majorHAnsi" w:cstheme="majorHAnsi"/>
           <w:noProof/>
-          <w:sz w:val="28"/>
-          <w:szCs w:val="28"/>
-        </w:rPr>
+        </w:rPr>
+        <w:lastRenderedPageBreak/>
         <mc:AlternateContent>
           <mc:Choice Requires="wpi">
             <w:drawing>
-              <wp:anchor distT="0" distB="0" distL="114300" distR="114300" simplePos="0" relativeHeight="251672576" behindDoc="0" locked="0" layoutInCell="1" allowOverlap="1" wp14:anchorId="03B86609" wp14:editId="710F2162">
+              <wp:anchor distT="0" distB="0" distL="114300" distR="114300" simplePos="0" relativeHeight="251663360" behindDoc="0" locked="0" layoutInCell="1" allowOverlap="1" wp14:anchorId="57A0BC86" wp14:editId="4C6D33DA">
                 <wp:simplePos x="0" y="0"/>
                 <wp:positionH relativeFrom="column">
                   <wp:posOffset>1087120</wp:posOffset>
@@ -670,7 +495,7 @@
                 <wp:cNvGraphicFramePr/>
                 <a:graphic xmlns:a="http://schemas.openxmlformats.org/drawingml/2006/main">
                   <a:graphicData uri="http://schemas.microsoft.com/office/word/2010/wordprocessingInk">
-                    <w14:contentPart bwMode="auto" r:id="rId12">
+                    <w14:contentPart bwMode="auto" r:id="rId17">
                       <w14:nvContentPartPr>
                         <w14:cNvContentPartPr/>
                       </w14:nvContentPartPr>
@@ -686,8 +511,8 @@
           </mc:Choice>
           <mc:Fallback>
             <w:pict>
-              <v:shape w14:anchorId="7E3E7E77" id="Entrada de lápiz 32" o:spid="_x0000_s1026" type="#_x0000_t75" style="position:absolute;margin-left:84.9pt;margin-top:267.9pt;width:29.8pt;height:26.95pt;z-index:251672576;visibility:visible;mso-wrap-style:square;mso-wrap-distance-left:9pt;mso-wrap-distance-top:0;mso-wrap-distance-right:9pt;mso-wrap-distance-bottom:0;mso-position-horizontal:absolute;mso-position-horizontal-relative:text;mso-position-vertical:absolute;mso-position-vertical-relative:text" o:gfxdata="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">
-                <v:imagedata r:id="rId13" o:title=""/>
+              <v:shape w14:anchorId="16B25608" id="Entrada de lápiz 32" o:spid="_x0000_s1026" type="#_x0000_t75" style="position:absolute;margin-left:84.9pt;margin-top:267.9pt;width:29.8pt;height:26.95pt;z-index:251663360;visibility:visible;mso-wrap-style:square;mso-wrap-distance-left:9pt;mso-wrap-distance-top:0;mso-wrap-distance-right:9pt;mso-wrap-distance-bottom:0;mso-position-horizontal:absolute;mso-position-horizontal-relative:text;mso-position-vertical:absolute;mso-position-vertical-relative:text" o:gfxdata="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">
+                <v:imagedata r:id="rId18" o:title=""/>
               </v:shape>
             </w:pict>
           </mc:Fallback>
@@ -695,14 +520,13 @@
       </w:r>
       <w:r>
         <w:rPr>
+          <w:rFonts w:asciiTheme="majorHAnsi" w:hAnsiTheme="majorHAnsi" w:cstheme="majorHAnsi"/>
           <w:noProof/>
-          <w:sz w:val="28"/>
-          <w:szCs w:val="28"/>
         </w:rPr>
         <mc:AlternateContent>
           <mc:Choice Requires="wpi">
             <w:drawing>
-              <wp:anchor distT="0" distB="0" distL="114300" distR="114300" simplePos="0" relativeHeight="251666432" behindDoc="0" locked="0" layoutInCell="1" allowOverlap="1" wp14:anchorId="176F4489" wp14:editId="3F32621A">
+              <wp:anchor distT="0" distB="0" distL="114300" distR="114300" simplePos="0" relativeHeight="251662336" behindDoc="0" locked="0" layoutInCell="1" allowOverlap="1" wp14:anchorId="146AFD80" wp14:editId="678BE007">
                 <wp:simplePos x="0" y="0"/>
                 <wp:positionH relativeFrom="column">
                   <wp:posOffset>-192405</wp:posOffset>
@@ -717,7 +541,7 @@
                 <wp:cNvGraphicFramePr/>
                 <a:graphic xmlns:a="http://schemas.openxmlformats.org/drawingml/2006/main">
                   <a:graphicData uri="http://schemas.microsoft.com/office/word/2010/wordprocessingInk">
-                    <w14:contentPart bwMode="auto" r:id="rId14">
+                    <w14:contentPart bwMode="auto" r:id="rId19">
                       <w14:nvContentPartPr>
                         <w14:cNvContentPartPr/>
                       </w14:nvContentPartPr>
@@ -733,8 +557,8 @@
           </mc:Choice>
           <mc:Fallback>
             <w:pict>
-              <v:shape w14:anchorId="743113AD" id="Entrada de lápiz 22" o:spid="_x0000_s1026" type="#_x0000_t75" style="position:absolute;margin-left:-15.85pt;margin-top:272.2pt;width:33.7pt;height:28.45pt;z-index:251666432;visibility:visible;mso-wrap-style:square;mso-wrap-distance-left:9pt;mso-wrap-distance-top:0;mso-wrap-distance-right:9pt;mso-wrap-distance-bottom:0;mso-position-horizontal:absolute;mso-position-horizontal-relative:text;mso-position-vertical:absolute;mso-position-vertical-relative:text" o:gfxdata="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">
-                <v:imagedata r:id="rId15" o:title=""/>
+              <v:shape w14:anchorId="61BECECC" id="Entrada de lápiz 22" o:spid="_x0000_s1026" type="#_x0000_t75" style="position:absolute;margin-left:-15.85pt;margin-top:272.2pt;width:33.7pt;height:28.45pt;z-index:251662336;visibility:visible;mso-wrap-style:square;mso-wrap-distance-left:9pt;mso-wrap-distance-top:0;mso-wrap-distance-right:9pt;mso-wrap-distance-bottom:0;mso-position-horizontal:absolute;mso-position-horizontal-relative:text;mso-position-vertical:absolute;mso-position-vertical-relative:text" o:gfxdata="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">
+                <v:imagedata r:id="rId20" o:title=""/>
               </v:shape>
             </w:pict>
           </mc:Fallback>
@@ -742,12 +566,12 @@
       </w:r>
       <w:r>
         <w:rPr>
-          <w:sz w:val="28"/>
-          <w:szCs w:val="28"/>
+          <w:rFonts w:asciiTheme="majorHAnsi" w:hAnsiTheme="majorHAnsi" w:cstheme="majorHAnsi"/>
+          <w:noProof/>
           <w:u w:val="single"/>
         </w:rPr>
         <w:drawing>
-          <wp:inline distT="0" distB="0" distL="0" distR="0" wp14:anchorId="0D6CC3EE" wp14:editId="4599F4C1">
+          <wp:inline distT="0" distB="0" distL="0" distR="0" wp14:anchorId="7C1E6626" wp14:editId="3541B871">
             <wp:extent cx="5400040" cy="3640666"/>
             <wp:effectExtent l="0" t="0" r="0" b="0"/>
             <wp:docPr id="18" name="Imagen 18"/>
@@ -762,7 +586,7 @@
                     <pic:cNvPicPr/>
                   </pic:nvPicPr>
                   <pic:blipFill rotWithShape="1">
-                    <a:blip r:embed="rId16"/>
+                    <a:blip r:embed="rId21"/>
                     <a:srcRect b="2195"/>
                     <a:stretch/>
                   </pic:blipFill>
@@ -792,27 +616,22 @@
     </w:p>
     <w:p>
       <w:pPr>
-        <w:jc w:val="both"/>
-        <w:rPr>
-          <w:sz w:val="28"/>
-          <w:szCs w:val="28"/>
+        <w:rPr>
+          <w:rFonts w:asciiTheme="majorHAnsi" w:hAnsiTheme="majorHAnsi" w:cstheme="majorHAnsi"/>
           <w:u w:val="single"/>
         </w:rPr>
       </w:pPr>
     </w:p>
     <w:p>
       <w:pPr>
-        <w:jc w:val="both"/>
-        <w:rPr>
-          <w:sz w:val="28"/>
-          <w:szCs w:val="28"/>
+        <w:rPr>
+          <w:rFonts w:asciiTheme="majorHAnsi" w:hAnsiTheme="majorHAnsi" w:cstheme="majorHAnsi"/>
           <w:u w:val="single"/>
         </w:rPr>
       </w:pPr>
       <w:r>
         <w:rPr>
-          <w:sz w:val="28"/>
-          <w:szCs w:val="28"/>
+          <w:rFonts w:asciiTheme="majorHAnsi" w:hAnsiTheme="majorHAnsi" w:cstheme="majorHAnsi"/>
           <w:u w:val="single"/>
         </w:rPr>
         <w:t>Este “Nombre” debemos cambiarlo al valor definido en Revit -&gt;</w:t>
@@ -820,20 +639,19 @@
     </w:p>
     <w:p>
       <w:pPr>
-        <w:jc w:val="both"/>
-        <w:rPr>
-          <w:sz w:val="28"/>
-          <w:szCs w:val="28"/>
+        <w:rPr>
+          <w:rFonts w:asciiTheme="majorHAnsi" w:hAnsiTheme="majorHAnsi" w:cstheme="majorHAnsi"/>
           <w:u w:val="single"/>
         </w:rPr>
       </w:pPr>
       <w:r>
         <w:rPr>
-          <w:sz w:val="28"/>
-          <w:szCs w:val="28"/>
-        </w:rPr>
+          <w:rFonts w:asciiTheme="majorHAnsi" w:hAnsiTheme="majorHAnsi" w:cstheme="majorHAnsi"/>
+          <w:noProof/>
+        </w:rPr>
+        <w:lastRenderedPageBreak/>
         <w:drawing>
-          <wp:inline distT="0" distB="0" distL="0" distR="0" wp14:anchorId="3A7B8A79" wp14:editId="40947311">
+          <wp:inline distT="0" distB="0" distL="0" distR="0" wp14:anchorId="354D8B9C" wp14:editId="7AF1C13A">
             <wp:extent cx="5225195" cy="3302000"/>
             <wp:effectExtent l="0" t="0" r="0" b="0"/>
             <wp:docPr id="35" name="Imagen 35"/>
@@ -848,7 +666,7 @@
                     <pic:cNvPicPr/>
                   </pic:nvPicPr>
                   <pic:blipFill>
-                    <a:blip r:embed="rId17"/>
+                    <a:blip r:embed="rId22"/>
                     <a:stretch>
                       <a:fillRect/>
                     </a:stretch>
@@ -871,38 +689,33 @@
     </w:p>
     <w:p>
       <w:pPr>
-        <w:jc w:val="both"/>
-        <w:rPr>
-          <w:sz w:val="28"/>
-          <w:szCs w:val="28"/>
+        <w:rPr>
+          <w:rFonts w:asciiTheme="majorHAnsi" w:hAnsiTheme="majorHAnsi" w:cstheme="majorHAnsi"/>
           <w:u w:val="single"/>
         </w:rPr>
       </w:pPr>
       <w:r>
         <w:rPr>
-          <w:sz w:val="28"/>
-          <w:szCs w:val="28"/>
+          <w:rFonts w:asciiTheme="majorHAnsi" w:hAnsiTheme="majorHAnsi" w:cstheme="majorHAnsi"/>
           <w:u w:val="single"/>
         </w:rPr>
-        <w:lastRenderedPageBreak/>
         <w:t>Esto lo podemos observar mejor en Arquitectura &gt; Habitación y Área &gt; Esquema de Color.</w:t>
       </w:r>
     </w:p>
     <w:p>
       <w:pPr>
-        <w:jc w:val="both"/>
-        <w:rPr>
-          <w:sz w:val="28"/>
-          <w:szCs w:val="28"/>
+        <w:rPr>
+          <w:rFonts w:asciiTheme="majorHAnsi" w:hAnsiTheme="majorHAnsi" w:cstheme="majorHAnsi"/>
         </w:rPr>
       </w:pPr>
       <w:r>
         <w:rPr>
-          <w:sz w:val="28"/>
-          <w:szCs w:val="28"/>
-        </w:rPr>
+          <w:rFonts w:asciiTheme="majorHAnsi" w:hAnsiTheme="majorHAnsi" w:cstheme="majorHAnsi"/>
+          <w:noProof/>
+        </w:rPr>
+        <w:lastRenderedPageBreak/>
         <w:drawing>
-          <wp:inline distT="0" distB="0" distL="0" distR="0" wp14:anchorId="481649A3" wp14:editId="2F5E3819">
+          <wp:inline distT="0" distB="0" distL="0" distR="0" wp14:anchorId="278EBAF1" wp14:editId="29A6868B">
             <wp:extent cx="5400040" cy="3328670"/>
             <wp:effectExtent l="0" t="0" r="0" b="5080"/>
             <wp:docPr id="36" name="Imagen 36"/>
@@ -917,7 +730,7 @@
                     <pic:cNvPicPr/>
                   </pic:nvPicPr>
                   <pic:blipFill>
-                    <a:blip r:embed="rId18"/>
+                    <a:blip r:embed="rId23"/>
                     <a:stretch>
                       <a:fillRect/>
                     </a:stretch>
@@ -940,35 +753,658 @@
     </w:p>
     <w:p>
       <w:pPr>
-        <w:jc w:val="both"/>
-        <w:rPr>
-          <w:sz w:val="28"/>
-          <w:szCs w:val="28"/>
+        <w:rPr>
+          <w:rFonts w:asciiTheme="majorHAnsi" w:hAnsiTheme="majorHAnsi" w:cstheme="majorHAnsi"/>
           <w:u w:val="single"/>
         </w:rPr>
       </w:pPr>
       <w:r>
         <w:rPr>
-          <w:sz w:val="28"/>
-          <w:szCs w:val="28"/>
+          <w:rFonts w:asciiTheme="majorHAnsi" w:hAnsiTheme="majorHAnsi" w:cstheme="majorHAnsi"/>
           <w:u w:val="single"/>
         </w:rPr>
         <w:t>Como vemos el parámetro es por Nombre por eso el nombre de la variable en Dynamo.</w:t>
       </w:r>
     </w:p>
+    <w:p>
+      <w:pPr>
+        <w:spacing w:before="200" w:after="240"/>
+      </w:pPr>
+    </w:p>
     <w:sectPr>
-      <w:pgSz w:w="11906" w:h="16838"/>
-      <w:pgMar w:top="1417" w:right="1701" w:bottom="1417" w:left="1701" w:header="708" w:footer="708" w:gutter="0"/>
-      <w:cols w:space="708"/>
-      <w:docGrid w:linePitch="360"/>
+      <w:headerReference w:type="default" r:id="rId24"/>
+      <w:footerReference w:type="default" r:id="rId25"/>
+      <w:pgSz w:w="11909" w:h="16834"/>
+      <w:pgMar w:top="1440" w:right="1399" w:bottom="2082" w:left="1133" w:header="720" w:footer="720" w:gutter="0"/>
+      <w:pgNumType w:start="1"/>
+      <w:cols w:space="720"/>
     </w:sectPr>
   </w:body>
 </w:document>
 </file>
 
+<file path=word/endnotes.xml><?xml version="1.0" encoding="utf-8"?>
+<w:endnotes xmlns:wpc="http://schemas.microsoft.com/office/word/2010/wordprocessingCanvas" xmlns:cx="http://schemas.microsoft.com/office/drawing/2014/chartex" xmlns:cx1="http://schemas.microsoft.com/office/drawing/2015/9/8/chartex" xmlns:cx2="http://schemas.microsoft.com/office/drawing/2015/10/21/chartex" xmlns:cx3="http://schemas.microsoft.com/office/drawing/2016/5/9/chartex" xmlns:cx4="http://schemas.microsoft.com/office/drawing/2016/5/10/chartex" xmlns:cx5="http://schemas.microsoft.com/office/drawing/2016/5/11/chartex" xmlns:cx6="http://schemas.microsoft.com/office/drawing/2016/5/12/chartex" xmlns:cx7="http://schemas.microsoft.com/office/drawing/2016/5/13/chartex" xmlns:cx8="http://schemas.microsoft.com/office/drawing/2016/5/14/chartex" xmlns:mc="http://schemas.openxmlformats.org/markup-compatibility/2006" xmlns:aink="http://schemas.microsoft.com/office/drawing/2016/ink" xmlns:am3d="http://schemas.microsoft.com/office/drawing/2017/model3d" xmlns:o="urn:schemas-microsoft-com:office:office" xmlns:oel="http://schemas.microsoft.com/office/2019/extlst" xmlns:r="http://schemas.openxmlformats.org/officeDocument/2006/relationships" xmlns:m="http://schemas.openxmlformats.org/officeDocument/2006/math" xmlns:v="urn:schemas-microsoft-com:vml" xmlns:wp14="http://schemas.microsoft.com/office/word/2010/wordprocessingDrawing" xmlns:wp="http://schemas.openxmlformats.org/drawingml/2006/wordprocessingDrawing" xmlns:w10="urn:schemas-microsoft-com:office:word" xmlns:w="http://schemas.openxmlformats.org/wordprocessingml/2006/main" xmlns:w14="http://schemas.microsoft.com/office/word/2010/wordml" xmlns:w15="http://schemas.microsoft.com/office/word/2012/wordml" xmlns:w16cex="http://schemas.microsoft.com/office/word/2018/wordml/cex" xmlns:w16cid="http://schemas.microsoft.com/office/word/2016/wordml/cid" xmlns:w16="http://schemas.microsoft.com/office/word/2018/wordml" xmlns:w16du="http://schemas.microsoft.com/office/word/2023/wordml/word16du" xmlns:w16sdtdh="http://schemas.microsoft.com/office/word/2020/wordml/sdtdatahash" xmlns:w16se="http://schemas.microsoft.com/office/word/2015/wordml/symex" xmlns:wpg="http://schemas.microsoft.com/office/word/2010/wordprocessingGroup" xmlns:wpi="http://schemas.microsoft.com/office/word/2010/wordprocessingInk" xmlns:wne="http://schemas.microsoft.com/office/word/2006/wordml" xmlns:wps="http://schemas.microsoft.com/office/word/2010/wordprocessingShape" mc:Ignorable="w14 w15 w16se w16cid w16 w16cex w16sdtdh wp14">
+  <w:endnote w:type="separator" w:id="-1">
+    <w:p>
+      <w:r>
+        <w:separator/>
+      </w:r>
+    </w:p>
+  </w:endnote>
+  <w:endnote w:type="continuationSeparator" w:id="0">
+    <w:p>
+      <w:r>
+        <w:continuationSeparator/>
+      </w:r>
+    </w:p>
+  </w:endnote>
+</w:endnotes>
+</file>
+
+<file path=word/footer1.xml><?xml version="1.0" encoding="utf-8"?>
+<w:ftr xmlns:wpc="http://schemas.microsoft.com/office/word/2010/wordprocessingCanvas" xmlns:cx="http://schemas.microsoft.com/office/drawing/2014/chartex" xmlns:cx1="http://schemas.microsoft.com/office/drawing/2015/9/8/chartex" xmlns:cx2="http://schemas.microsoft.com/office/drawing/2015/10/21/chartex" xmlns:cx3="http://schemas.microsoft.com/office/drawing/2016/5/9/chartex" xmlns:cx4="http://schemas.microsoft.com/office/drawing/2016/5/10/chartex" xmlns:cx5="http://schemas.microsoft.com/office/drawing/2016/5/11/chartex" xmlns:cx6="http://schemas.microsoft.com/office/drawing/2016/5/12/chartex" xmlns:cx7="http://schemas.microsoft.com/office/drawing/2016/5/13/chartex" xmlns:cx8="http://schemas.microsoft.com/office/drawing/2016/5/14/chartex" xmlns:mc="http://schemas.openxmlformats.org/markup-compatibility/2006" xmlns:aink="http://schemas.microsoft.com/office/drawing/2016/ink" xmlns:am3d="http://schemas.microsoft.com/office/drawing/2017/model3d" xmlns:o="urn:schemas-microsoft-com:office:office" xmlns:oel="http://schemas.microsoft.com/office/2019/extlst" xmlns:r="http://schemas.openxmlformats.org/officeDocument/2006/relationships" xmlns:m="http://schemas.openxmlformats.org/officeDocument/2006/math" xmlns:v="urn:schemas-microsoft-com:vml" xmlns:wp14="http://schemas.microsoft.com/office/word/2010/wordprocessingDrawing" xmlns:wp="http://schemas.openxmlformats.org/drawingml/2006/wordprocessingDrawing" xmlns:w10="urn:schemas-microsoft-com:office:word" xmlns:w="http://schemas.openxmlformats.org/wordprocessingml/2006/main" xmlns:w14="http://schemas.microsoft.com/office/word/2010/wordml" xmlns:w15="http://schemas.microsoft.com/office/word/2012/wordml" xmlns:w16cex="http://schemas.microsoft.com/office/word/2018/wordml/cex" xmlns:w16cid="http://schemas.microsoft.com/office/word/2016/wordml/cid" xmlns:w16="http://schemas.microsoft.com/office/word/2018/wordml" xmlns:w16du="http://schemas.microsoft.com/office/word/2023/wordml/word16du" xmlns:w16sdtdh="http://schemas.microsoft.com/office/word/2020/wordml/sdtdatahash" xmlns:w16se="http://schemas.microsoft.com/office/word/2015/wordml/symex" xmlns:wpg="http://schemas.microsoft.com/office/word/2010/wordprocessingGroup" xmlns:wpi="http://schemas.microsoft.com/office/word/2010/wordprocessingInk" xmlns:wne="http://schemas.microsoft.com/office/word/2006/wordml" xmlns:wps="http://schemas.microsoft.com/office/word/2010/wordprocessingShape" mc:Ignorable="w14 w15 w16se w16cid w16 w16cex w16sdtdh wp14">
+  <w:p>
+    <w:pPr>
+      <w:spacing w:before="200" w:after="240"/>
+      <w:jc w:val="center"/>
+      <w:rPr>
+        <w:b/>
+        <w:i/>
+        <w:sz w:val="16"/>
+        <w:szCs w:val="16"/>
+      </w:rPr>
+    </w:pPr>
+    <w:r>
+      <w:rPr>
+        <w:b/>
+        <w:i/>
+        <w:sz w:val="16"/>
+        <w:szCs w:val="16"/>
+      </w:rPr>
+      <w:t xml:space="preserve"> 958 036 </w:t>
+    </w:r>
+    <w:r>
+      <w:rPr>
+        <w:b/>
+        <w:i/>
+        <w:sz w:val="16"/>
+        <w:szCs w:val="16"/>
+      </w:rPr>
+      <w:t xml:space="preserve">274 </w:t>
+    </w:r>
+    <w:r>
+      <w:rPr>
+        <w:b/>
+        <w:i/>
+        <w:sz w:val="16"/>
+        <w:szCs w:val="16"/>
+      </w:rPr>
+      <w:tab/>
+    </w:r>
+    <w:r>
+      <w:rPr>
+        <w:b/>
+        <w:i/>
+        <w:sz w:val="16"/>
+        <w:szCs w:val="16"/>
+      </w:rPr>
+      <w:t xml:space="preserve"> </w:t>
+    </w:r>
+    <w:r>
+      <w:rPr>
+        <w:b/>
+        <w:i/>
+        <w:sz w:val="16"/>
+        <w:szCs w:val="16"/>
+      </w:rPr>
+      <w:t xml:space="preserve">oficinatecnica@ctaingenieros.com </w:t>
+    </w:r>
+    <w:r>
+      <w:rPr>
+        <w:b/>
+        <w:i/>
+        <w:sz w:val="16"/>
+        <w:szCs w:val="16"/>
+      </w:rPr>
+      <w:tab/>
+    </w:r>
+    <w:r>
+      <w:rPr>
+        <w:b/>
+        <w:i/>
+        <w:sz w:val="16"/>
+        <w:szCs w:val="16"/>
+      </w:rPr>
+      <w:t>Vicente Alexandre 6, Bajo.  18360 Huétor Tájar (Granada)</w:t>
+    </w:r>
+  </w:p>
+  <w:p>
+    <w:pPr>
+      <w:spacing w:before="200" w:after="240"/>
+      <w:jc w:val="center"/>
+      <w:rPr>
+        <w:b/>
+        <w:i/>
+        <w:sz w:val="16"/>
+        <w:szCs w:val="16"/>
+      </w:rPr>
+    </w:pPr>
+  </w:p>
+  <w:p>
+    <w:pPr>
+      <w:spacing w:before="200" w:after="240"/>
+      <w:jc w:val="center"/>
+      <w:rPr>
+        <w:b/>
+        <w:i/>
+        <w:sz w:val="16"/>
+        <w:szCs w:val="16"/>
+      </w:rPr>
+    </w:pPr>
+  </w:p>
+  <w:p>
+    <w:pPr>
+      <w:spacing w:before="200" w:after="240"/>
+      <w:jc w:val="center"/>
+      <w:rPr>
+        <w:b/>
+        <w:i/>
+        <w:sz w:val="16"/>
+        <w:szCs w:val="16"/>
+      </w:rPr>
+    </w:pPr>
+  </w:p>
+  <w:p/>
+</w:ftr>
+</file>
+
+<file path=word/footnotes.xml><?xml version="1.0" encoding="utf-8"?>
+<w:footnotes xmlns:wpc="http://schemas.microsoft.com/office/word/2010/wordprocessingCanvas" xmlns:cx="http://schemas.microsoft.com/office/drawing/2014/chartex" xmlns:cx1="http://schemas.microsoft.com/office/drawing/2015/9/8/chartex" xmlns:cx2="http://schemas.microsoft.com/office/drawing/2015/10/21/chartex" xmlns:cx3="http://schemas.microsoft.com/office/drawing/2016/5/9/chartex" xmlns:cx4="http://schemas.microsoft.com/office/drawing/2016/5/10/chartex" xmlns:cx5="http://schemas.microsoft.com/office/drawing/2016/5/11/chartex" xmlns:cx6="http://schemas.microsoft.com/office/drawing/2016/5/12/chartex" xmlns:cx7="http://schemas.microsoft.com/office/drawing/2016/5/13/chartex" xmlns:cx8="http://schemas.microsoft.com/office/drawing/2016/5/14/chartex" xmlns:mc="http://schemas.openxmlformats.org/markup-compatibility/2006" xmlns:aink="http://schemas.microsoft.com/office/drawing/2016/ink" xmlns:am3d="http://schemas.microsoft.com/office/drawing/2017/model3d" xmlns:o="urn:schemas-microsoft-com:office:office" xmlns:oel="http://schemas.microsoft.com/office/2019/extlst" xmlns:r="http://schemas.openxmlformats.org/officeDocument/2006/relationships" xmlns:m="http://schemas.openxmlformats.org/officeDocument/2006/math" xmlns:v="urn:schemas-microsoft-com:vml" xmlns:wp14="http://schemas.microsoft.com/office/word/2010/wordprocessingDrawing" xmlns:wp="http://schemas.openxmlformats.org/drawingml/2006/wordprocessingDrawing" xmlns:w10="urn:schemas-microsoft-com:office:word" xmlns:w="http://schemas.openxmlformats.org/wordprocessingml/2006/main" xmlns:w14="http://schemas.microsoft.com/office/word/2010/wordml" xmlns:w15="http://schemas.microsoft.com/office/word/2012/wordml" xmlns:w16cex="http://schemas.microsoft.com/office/word/2018/wordml/cex" xmlns:w16cid="http://schemas.microsoft.com/office/word/2016/wordml/cid" xmlns:w16="http://schemas.microsoft.com/office/word/2018/wordml" xmlns:w16du="http://schemas.microsoft.com/office/word/2023/wordml/word16du" xmlns:w16sdtdh="http://schemas.microsoft.com/office/word/2020/wordml/sdtdatahash" xmlns:w16se="http://schemas.microsoft.com/office/word/2015/wordml/symex" xmlns:wpg="http://schemas.microsoft.com/office/word/2010/wordprocessingGroup" xmlns:wpi="http://schemas.microsoft.com/office/word/2010/wordprocessingInk" xmlns:wne="http://schemas.microsoft.com/office/word/2006/wordml" xmlns:wps="http://schemas.microsoft.com/office/word/2010/wordprocessingShape" mc:Ignorable="w14 w15 w16se w16cid w16 w16cex w16sdtdh wp14">
+  <w:footnote w:type="separator" w:id="-1">
+    <w:p>
+      <w:r>
+        <w:separator/>
+      </w:r>
+    </w:p>
+  </w:footnote>
+  <w:footnote w:type="continuationSeparator" w:id="0">
+    <w:p>
+      <w:r>
+        <w:continuationSeparator/>
+      </w:r>
+    </w:p>
+  </w:footnote>
+</w:footnotes>
+</file>
+
+<file path=word/header1.xml><?xml version="1.0" encoding="utf-8"?>
+<w:hdr xmlns:wpc="http://schemas.microsoft.com/office/word/2010/wordprocessingCanvas" xmlns:cx="http://schemas.microsoft.com/office/drawing/2014/chartex" xmlns:cx1="http://schemas.microsoft.com/office/drawing/2015/9/8/chartex" xmlns:cx2="http://schemas.microsoft.com/office/drawing/2015/10/21/chartex" xmlns:cx3="http://schemas.microsoft.com/office/drawing/2016/5/9/chartex" xmlns:cx4="http://schemas.microsoft.com/office/drawing/2016/5/10/chartex" xmlns:cx5="http://schemas.microsoft.com/office/drawing/2016/5/11/chartex" xmlns:cx6="http://schemas.microsoft.com/office/drawing/2016/5/12/chartex" xmlns:cx7="http://schemas.microsoft.com/office/drawing/2016/5/13/chartex" xmlns:cx8="http://schemas.microsoft.com/office/drawing/2016/5/14/chartex" xmlns:mc="http://schemas.openxmlformats.org/markup-compatibility/2006" xmlns:aink="http://schemas.microsoft.com/office/drawing/2016/ink" xmlns:am3d="http://schemas.microsoft.com/office/drawing/2017/model3d" xmlns:o="urn:schemas-microsoft-com:office:office" xmlns:oel="http://schemas.microsoft.com/office/2019/extlst" xmlns:r="http://schemas.openxmlformats.org/officeDocument/2006/relationships" xmlns:m="http://schemas.openxmlformats.org/officeDocument/2006/math" xmlns:v="urn:schemas-microsoft-com:vml" xmlns:wp14="http://schemas.microsoft.com/office/word/2010/wordprocessingDrawing" xmlns:wp="http://schemas.openxmlformats.org/drawingml/2006/wordprocessingDrawing" xmlns:w10="urn:schemas-microsoft-com:office:word" xmlns:w="http://schemas.openxmlformats.org/wordprocessingml/2006/main" xmlns:w14="http://schemas.microsoft.com/office/word/2010/wordml" xmlns:w15="http://schemas.microsoft.com/office/word/2012/wordml" xmlns:w16cex="http://schemas.microsoft.com/office/word/2018/wordml/cex" xmlns:w16cid="http://schemas.microsoft.com/office/word/2016/wordml/cid" xmlns:w16="http://schemas.microsoft.com/office/word/2018/wordml" xmlns:w16du="http://schemas.microsoft.com/office/word/2023/wordml/word16du" xmlns:w16sdtdh="http://schemas.microsoft.com/office/word/2020/wordml/sdtdatahash" xmlns:w16se="http://schemas.microsoft.com/office/word/2015/wordml/symex" xmlns:wpg="http://schemas.microsoft.com/office/word/2010/wordprocessingGroup" xmlns:wpi="http://schemas.microsoft.com/office/word/2010/wordprocessingInk" xmlns:wne="http://schemas.microsoft.com/office/word/2006/wordml" xmlns:wps="http://schemas.microsoft.com/office/word/2010/wordprocessingShape" mc:Ignorable="w14 w15 w16se w16cid w16 w16cex w16sdtdh wp14">
+  <w:p>
+    <w:pPr>
+      <w:spacing w:before="200" w:after="240"/>
+    </w:pPr>
+  </w:p>
+  <w:tbl>
+    <w:tblPr>
+      <w:tblStyle w:val="1"/>
+      <w:tblW w:w="5000" w:type="pct"/>
+      <w:jc w:val="center"/>
+      <w:tblInd w:w="0" w:type="dxa"/>
+      <w:tblBorders>
+        <w:top w:val="single" w:sz="8" w:space="0" w:color="000000"/>
+        <w:left w:val="single" w:sz="8" w:space="0" w:color="000000"/>
+        <w:bottom w:val="single" w:sz="8" w:space="0" w:color="000000"/>
+        <w:right w:val="single" w:sz="8" w:space="0" w:color="000000"/>
+        <w:insideH w:val="single" w:sz="8" w:space="0" w:color="000000"/>
+        <w:insideV w:val="single" w:sz="8" w:space="0" w:color="000000"/>
+      </w:tblBorders>
+      <w:tblLook w:val="0600" w:firstRow="0" w:lastRow="0" w:firstColumn="0" w:lastColumn="0" w:noHBand="1" w:noVBand="1"/>
+    </w:tblPr>
+    <w:tblGrid>
+      <w:gridCol w:w="1212"/>
+      <w:gridCol w:w="6424"/>
+      <w:gridCol w:w="1736"/>
+    </w:tblGrid>
+    <w:tr>
+      <w:trPr>
+        <w:trHeight w:val="57"/>
+        <w:tblHeader/>
+        <w:jc w:val="center"/>
+      </w:trPr>
+      <w:tc>
+        <w:tcPr>
+          <w:tcW w:w="625" w:type="pct"/>
+          <w:vMerge w:val="restart"/>
+          <w:tcBorders>
+            <w:top w:val="single" w:sz="4" w:space="0" w:color="auto"/>
+            <w:left w:val="single" w:sz="4" w:space="0" w:color="auto"/>
+            <w:bottom w:val="single" w:sz="4" w:space="0" w:color="auto"/>
+            <w:right w:val="single" w:sz="4" w:space="0" w:color="auto"/>
+          </w:tcBorders>
+          <w:shd w:val="clear" w:color="auto" w:fill="auto"/>
+          <w:tcMar>
+            <w:top w:w="100" w:type="dxa"/>
+            <w:left w:w="100" w:type="dxa"/>
+            <w:bottom w:w="100" w:type="dxa"/>
+            <w:right w:w="100" w:type="dxa"/>
+          </w:tcMar>
+        </w:tcPr>
+        <w:p>
+          <w:pPr>
+            <w:widowControl w:val="0"/>
+            <w:jc w:val="center"/>
+            <w:rPr>
+              <w:sz w:val="24"/>
+              <w:szCs w:val="24"/>
+            </w:rPr>
+          </w:pPr>
+          <w:r>
+            <w:rPr>
+              <w:noProof/>
+              <w:sz w:val="24"/>
+              <w:szCs w:val="24"/>
+            </w:rPr>
+            <w:drawing>
+              <wp:inline distT="114300" distB="114300" distL="114300" distR="114300" wp14:anchorId="020B0B4E" wp14:editId="7CBD4F07">
+                <wp:extent cx="642938" cy="642938"/>
+                <wp:effectExtent l="0" t="0" r="0" b="0"/>
+                <wp:docPr id="6" name="image2.jpg"/>
+                <wp:cNvGraphicFramePr/>
+                <a:graphic xmlns:a="http://schemas.openxmlformats.org/drawingml/2006/main">
+                  <a:graphicData uri="http://schemas.openxmlformats.org/drawingml/2006/picture">
+                    <pic:pic xmlns:pic="http://schemas.openxmlformats.org/drawingml/2006/picture">
+                      <pic:nvPicPr>
+                        <pic:cNvPr id="0" name="image2.jpg"/>
+                        <pic:cNvPicPr preferRelativeResize="0"/>
+                      </pic:nvPicPr>
+                      <pic:blipFill>
+                        <a:blip r:embed="rId1"/>
+                        <a:srcRect/>
+                        <a:stretch>
+                          <a:fillRect/>
+                        </a:stretch>
+                      </pic:blipFill>
+                      <pic:spPr>
+                        <a:xfrm>
+                          <a:off x="0" y="0"/>
+                          <a:ext cx="642938" cy="642938"/>
+                        </a:xfrm>
+                        <a:prstGeom prst="rect">
+                          <a:avLst/>
+                        </a:prstGeom>
+                        <a:ln/>
+                      </pic:spPr>
+                    </pic:pic>
+                  </a:graphicData>
+                </a:graphic>
+              </wp:inline>
+            </w:drawing>
+          </w:r>
+        </w:p>
+      </w:tc>
+      <w:tc>
+        <w:tcPr>
+          <w:tcW w:w="3438" w:type="pct"/>
+          <w:tcBorders>
+            <w:top w:val="nil"/>
+            <w:left w:val="single" w:sz="4" w:space="0" w:color="auto"/>
+            <w:bottom w:val="single" w:sz="4" w:space="0" w:color="auto"/>
+            <w:right w:val="nil"/>
+          </w:tcBorders>
+          <w:shd w:val="clear" w:color="auto" w:fill="auto"/>
+          <w:tcMar>
+            <w:top w:w="5" w:type="dxa"/>
+            <w:left w:w="5" w:type="dxa"/>
+            <w:bottom w:w="5" w:type="dxa"/>
+            <w:right w:w="5" w:type="dxa"/>
+          </w:tcMar>
+          <w:vAlign w:val="center"/>
+        </w:tcPr>
+        <w:p>
+          <w:pPr>
+            <w:jc w:val="center"/>
+            <w:rPr>
+              <w:b/>
+              <w:i/>
+              <w:iCs/>
+              <w:sz w:val="24"/>
+              <w:szCs w:val="24"/>
+            </w:rPr>
+          </w:pPr>
+          <w:r>
+            <w:rPr>
+              <w:b/>
+              <w:i/>
+              <w:iCs/>
+              <w:sz w:val="24"/>
+              <w:szCs w:val="24"/>
+            </w:rPr>
+            <w:t>GENERACIÓN DE MASAS CON DYNAMO</w:t>
+          </w:r>
+        </w:p>
+      </w:tc>
+      <w:tc>
+        <w:tcPr>
+          <w:tcW w:w="937" w:type="pct"/>
+          <w:tcBorders>
+            <w:top w:val="nil"/>
+            <w:left w:val="nil"/>
+            <w:bottom w:val="single" w:sz="4" w:space="0" w:color="auto"/>
+            <w:right w:val="nil"/>
+          </w:tcBorders>
+          <w:shd w:val="clear" w:color="auto" w:fill="auto"/>
+          <w:tcMar>
+            <w:top w:w="100" w:type="dxa"/>
+            <w:left w:w="100" w:type="dxa"/>
+            <w:bottom w:w="100" w:type="dxa"/>
+            <w:right w:w="100" w:type="dxa"/>
+          </w:tcMar>
+        </w:tcPr>
+        <w:p>
+          <w:pPr>
+            <w:widowControl w:val="0"/>
+          </w:pPr>
+        </w:p>
+        <w:p>
+          <w:pPr>
+            <w:jc w:val="center"/>
+          </w:pPr>
+          <w:r>
+            <w:fldChar w:fldCharType="begin"/>
+          </w:r>
+          <w:r>
+            <w:instrText xml:space="preserve"> DATE  \@ "MMM-yy"  \* MERGEFORMAT </w:instrText>
+          </w:r>
+          <w:r>
+            <w:fldChar w:fldCharType="separate"/>
+          </w:r>
+          <w:r>
+            <w:rPr>
+              <w:noProof/>
+            </w:rPr>
+            <w:t>abr.-23</w:t>
+          </w:r>
+          <w:r>
+            <w:fldChar w:fldCharType="end"/>
+          </w:r>
+        </w:p>
+      </w:tc>
+    </w:tr>
+    <w:tr>
+      <w:trPr>
+        <w:trHeight w:val="283"/>
+        <w:tblHeader/>
+        <w:jc w:val="center"/>
+      </w:trPr>
+      <w:tc>
+        <w:tcPr>
+          <w:tcW w:w="625" w:type="pct"/>
+          <w:vMerge/>
+          <w:tcBorders>
+            <w:left w:val="single" w:sz="4" w:space="0" w:color="auto"/>
+            <w:bottom w:val="single" w:sz="4" w:space="0" w:color="auto"/>
+            <w:right w:val="single" w:sz="4" w:space="0" w:color="auto"/>
+          </w:tcBorders>
+          <w:shd w:val="clear" w:color="auto" w:fill="auto"/>
+          <w:tcMar>
+            <w:top w:w="100" w:type="dxa"/>
+            <w:left w:w="100" w:type="dxa"/>
+            <w:bottom w:w="100" w:type="dxa"/>
+            <w:right w:w="100" w:type="dxa"/>
+          </w:tcMar>
+        </w:tcPr>
+        <w:p>
+          <w:pPr>
+            <w:widowControl w:val="0"/>
+          </w:pPr>
+        </w:p>
+      </w:tc>
+      <w:tc>
+        <w:tcPr>
+          <w:tcW w:w="3438" w:type="pct"/>
+          <w:tcBorders>
+            <w:top w:val="single" w:sz="4" w:space="0" w:color="auto"/>
+            <w:left w:val="single" w:sz="4" w:space="0" w:color="auto"/>
+            <w:bottom w:val="single" w:sz="8" w:space="0" w:color="FFFFFF"/>
+            <w:right w:val="single" w:sz="8" w:space="0" w:color="FFFFFF"/>
+          </w:tcBorders>
+          <w:shd w:val="clear" w:color="auto" w:fill="auto"/>
+          <w:tcMar>
+            <w:top w:w="100" w:type="dxa"/>
+            <w:left w:w="100" w:type="dxa"/>
+            <w:bottom w:w="100" w:type="dxa"/>
+            <w:right w:w="100" w:type="dxa"/>
+          </w:tcMar>
+        </w:tcPr>
+        <w:p>
+          <w:pPr>
+            <w:widowControl w:val="0"/>
+            <w:jc w:val="center"/>
+            <w:rPr>
+              <w:b/>
+              <w:i/>
+              <w:sz w:val="24"/>
+              <w:szCs w:val="24"/>
+            </w:rPr>
+          </w:pPr>
+          <w:r>
+            <w:rPr>
+              <w:b/>
+              <w:i/>
+              <w:sz w:val="24"/>
+              <w:szCs w:val="24"/>
+            </w:rPr>
+            <w:t>DYNAMO</w:t>
+          </w:r>
+          <w:r>
+            <w:rPr>
+              <w:b/>
+              <w:i/>
+              <w:sz w:val="24"/>
+              <w:szCs w:val="24"/>
+            </w:rPr>
+            <w:t xml:space="preserve"> SCRIPT</w:t>
+          </w:r>
+        </w:p>
+      </w:tc>
+      <w:tc>
+        <w:tcPr>
+          <w:tcW w:w="937" w:type="pct"/>
+          <w:tcBorders>
+            <w:top w:val="single" w:sz="4" w:space="0" w:color="auto"/>
+            <w:left w:val="single" w:sz="8" w:space="0" w:color="FFFFFF"/>
+            <w:bottom w:val="single" w:sz="8" w:space="0" w:color="FFFFFF"/>
+            <w:right w:val="single" w:sz="8" w:space="0" w:color="FFFFFF"/>
+          </w:tcBorders>
+          <w:shd w:val="clear" w:color="auto" w:fill="auto"/>
+          <w:tcMar>
+            <w:top w:w="100" w:type="dxa"/>
+            <w:left w:w="100" w:type="dxa"/>
+            <w:bottom w:w="100" w:type="dxa"/>
+            <w:right w:w="100" w:type="dxa"/>
+          </w:tcMar>
+        </w:tcPr>
+        <w:p>
+          <w:pPr>
+            <w:widowControl w:val="0"/>
+            <w:jc w:val="center"/>
+            <w:rPr>
+              <w:sz w:val="24"/>
+              <w:szCs w:val="24"/>
+            </w:rPr>
+          </w:pPr>
+          <w:r>
+            <w:rPr>
+              <w:sz w:val="24"/>
+              <w:szCs w:val="24"/>
+            </w:rPr>
+            <w:t>Pág.</w:t>
+          </w:r>
+          <w:r>
+            <w:rPr>
+              <w:sz w:val="24"/>
+              <w:szCs w:val="24"/>
+            </w:rPr>
+            <w:fldChar w:fldCharType="begin"/>
+          </w:r>
+          <w:r>
+            <w:rPr>
+              <w:sz w:val="24"/>
+              <w:szCs w:val="24"/>
+            </w:rPr>
+            <w:instrText>PAGE</w:instrText>
+          </w:r>
+          <w:r>
+            <w:rPr>
+              <w:sz w:val="24"/>
+              <w:szCs w:val="24"/>
+            </w:rPr>
+            <w:fldChar w:fldCharType="separate"/>
+          </w:r>
+          <w:r>
+            <w:rPr>
+              <w:noProof/>
+              <w:sz w:val="24"/>
+              <w:szCs w:val="24"/>
+            </w:rPr>
+            <w:t>3</w:t>
+          </w:r>
+          <w:r>
+            <w:rPr>
+              <w:sz w:val="24"/>
+              <w:szCs w:val="24"/>
+            </w:rPr>
+            <w:fldChar w:fldCharType="end"/>
+          </w:r>
+        </w:p>
+      </w:tc>
+    </w:tr>
+  </w:tbl>
+  <w:p>
+    <w:pPr>
+      <w:spacing w:before="200" w:after="240"/>
+    </w:pPr>
+  </w:p>
+</w:hdr>
+</file>
+
 <file path=word/numbering.xml><?xml version="1.0" encoding="utf-8"?>
-<w:numbering xmlns:wpc="http://schemas.microsoft.com/office/word/2010/wordprocessingCanvas" xmlns:cx="http://schemas.microsoft.com/office/drawing/2014/chartex" xmlns:cx1="http://schemas.microsoft.com/office/drawing/2015/9/8/chartex" xmlns:cx2="http://schemas.microsoft.com/office/drawing/2015/10/21/chartex" xmlns:cx3="http://schemas.microsoft.com/office/drawing/2016/5/9/chartex" xmlns:cx4="http://schemas.microsoft.com/office/drawing/2016/5/10/chartex" xmlns:cx5="http://schemas.microsoft.com/office/drawing/2016/5/11/chartex" xmlns:cx6="http://schemas.microsoft.com/office/drawing/2016/5/12/chartex" xmlns:cx7="http://schemas.microsoft.com/office/drawing/2016/5/13/chartex" xmlns:cx8="http://schemas.microsoft.com/office/drawing/2016/5/14/chartex" xmlns:mc="http://schemas.openxmlformats.org/markup-compatibility/2006" xmlns:aink="http://schemas.microsoft.com/office/drawing/2016/ink" xmlns:am3d="http://schemas.microsoft.com/office/drawing/2017/model3d" xmlns:o="urn:schemas-microsoft-com:office:office" xmlns:oel="http://schemas.microsoft.com/office/2019/extlst" xmlns:r="http://schemas.openxmlformats.org/officeDocument/2006/relationships" xmlns:m="http://schemas.openxmlformats.org/officeDocument/2006/math" xmlns:v="urn:schemas-microsoft-com:vml" xmlns:wp14="http://schemas.microsoft.com/office/word/2010/wordprocessingDrawing" xmlns:wp="http://schemas.openxmlformats.org/drawingml/2006/wordprocessingDrawing" xmlns:w10="urn:schemas-microsoft-com:office:word" xmlns:w="http://schemas.openxmlformats.org/wordprocessingml/2006/main" xmlns:w14="http://schemas.microsoft.com/office/word/2010/wordml" xmlns:w15="http://schemas.microsoft.com/office/word/2012/wordml" xmlns:w16cex="http://schemas.microsoft.com/office/word/2018/wordml/cex" xmlns:w16cid="http://schemas.microsoft.com/office/word/2016/wordml/cid" xmlns:w16="http://schemas.microsoft.com/office/word/2018/wordml" xmlns:w16sdtdh="http://schemas.microsoft.com/office/word/2020/wordml/sdtdatahash" xmlns:w16se="http://schemas.microsoft.com/office/word/2015/wordml/symex" xmlns:wpg="http://schemas.microsoft.com/office/word/2010/wordprocessingGroup" xmlns:wpi="http://schemas.microsoft.com/office/word/2010/wordprocessingInk" xmlns:wne="http://schemas.microsoft.com/office/word/2006/wordml" xmlns:wps="http://schemas.microsoft.com/office/word/2010/wordprocessingShape" mc:Ignorable="w14 w15 w16se w16cid w16 w16cex w16sdtdh wp14">
+<w:numbering xmlns:wpc="http://schemas.microsoft.com/office/word/2010/wordprocessingCanvas" xmlns:cx="http://schemas.microsoft.com/office/drawing/2014/chartex" xmlns:cx1="http://schemas.microsoft.com/office/drawing/2015/9/8/chartex" xmlns:cx2="http://schemas.microsoft.com/office/drawing/2015/10/21/chartex" xmlns:cx3="http://schemas.microsoft.com/office/drawing/2016/5/9/chartex" xmlns:cx4="http://schemas.microsoft.com/office/drawing/2016/5/10/chartex" xmlns:cx5="http://schemas.microsoft.com/office/drawing/2016/5/11/chartex" xmlns:cx6="http://schemas.microsoft.com/office/drawing/2016/5/12/chartex" xmlns:cx7="http://schemas.microsoft.com/office/drawing/2016/5/13/chartex" xmlns:cx8="http://schemas.microsoft.com/office/drawing/2016/5/14/chartex" xmlns:mc="http://schemas.openxmlformats.org/markup-compatibility/2006" xmlns:aink="http://schemas.microsoft.com/office/drawing/2016/ink" xmlns:am3d="http://schemas.microsoft.com/office/drawing/2017/model3d" xmlns:o="urn:schemas-microsoft-com:office:office" xmlns:oel="http://schemas.microsoft.com/office/2019/extlst" xmlns:r="http://schemas.openxmlformats.org/officeDocument/2006/relationships" xmlns:m="http://schemas.openxmlformats.org/officeDocument/2006/math" xmlns:v="urn:schemas-microsoft-com:vml" xmlns:wp14="http://schemas.microsoft.com/office/word/2010/wordprocessingDrawing" xmlns:wp="http://schemas.openxmlformats.org/drawingml/2006/wordprocessingDrawing" xmlns:w10="urn:schemas-microsoft-com:office:word" xmlns:w="http://schemas.openxmlformats.org/wordprocessingml/2006/main" xmlns:w14="http://schemas.microsoft.com/office/word/2010/wordml" xmlns:w15="http://schemas.microsoft.com/office/word/2012/wordml" xmlns:w16cex="http://schemas.microsoft.com/office/word/2018/wordml/cex" xmlns:w16cid="http://schemas.microsoft.com/office/word/2016/wordml/cid" xmlns:w16="http://schemas.microsoft.com/office/word/2018/wordml" xmlns:w16du="http://schemas.microsoft.com/office/word/2023/wordml/word16du" xmlns:w16sdtdh="http://schemas.microsoft.com/office/word/2020/wordml/sdtdatahash" xmlns:w16se="http://schemas.microsoft.com/office/word/2015/wordml/symex" xmlns:wpg="http://schemas.microsoft.com/office/word/2010/wordprocessingGroup" xmlns:wpi="http://schemas.microsoft.com/office/word/2010/wordprocessingInk" xmlns:wne="http://schemas.microsoft.com/office/word/2006/wordml" xmlns:wps="http://schemas.microsoft.com/office/word/2010/wordprocessingShape" mc:Ignorable="w14 w15 w16se w16cid w16 w16cex w16sdtdh wp14">
   <w:abstractNum w:abstractNumId="0" w15:restartNumberingAfterBreak="0">
+    <w:nsid w:val="31750DF1"/>
+    <w:multiLevelType w:val="multilevel"/>
+    <w:tmpl w:val="30987D5C"/>
+    <w:lvl w:ilvl="0">
+      <w:start w:val="1"/>
+      <w:numFmt w:val="decimal"/>
+      <w:lvlText w:val="%1."/>
+      <w:lvlJc w:val="left"/>
+      <w:pPr>
+        <w:ind w:left="720" w:hanging="360"/>
+      </w:pPr>
+      <w:rPr>
+        <w:u w:val="none"/>
+      </w:rPr>
+    </w:lvl>
+    <w:lvl w:ilvl="1">
+      <w:start w:val="1"/>
+      <w:numFmt w:val="lowerLetter"/>
+      <w:lvlText w:val="%2."/>
+      <w:lvlJc w:val="left"/>
+      <w:pPr>
+        <w:ind w:left="1440" w:hanging="360"/>
+      </w:pPr>
+      <w:rPr>
+        <w:u w:val="none"/>
+      </w:rPr>
+    </w:lvl>
+    <w:lvl w:ilvl="2">
+      <w:start w:val="1"/>
+      <w:numFmt w:val="lowerRoman"/>
+      <w:lvlText w:val="%3."/>
+      <w:lvlJc w:val="right"/>
+      <w:pPr>
+        <w:ind w:left="2160" w:hanging="360"/>
+      </w:pPr>
+      <w:rPr>
+        <w:u w:val="none"/>
+      </w:rPr>
+    </w:lvl>
+    <w:lvl w:ilvl="3">
+      <w:start w:val="1"/>
+      <w:numFmt w:val="decimal"/>
+      <w:lvlText w:val="%4."/>
+      <w:lvlJc w:val="left"/>
+      <w:pPr>
+        <w:ind w:left="2880" w:hanging="360"/>
+      </w:pPr>
+      <w:rPr>
+        <w:u w:val="none"/>
+      </w:rPr>
+    </w:lvl>
+    <w:lvl w:ilvl="4">
+      <w:start w:val="1"/>
+      <w:numFmt w:val="lowerLetter"/>
+      <w:lvlText w:val="%5."/>
+      <w:lvlJc w:val="left"/>
+      <w:pPr>
+        <w:ind w:left="3600" w:hanging="360"/>
+      </w:pPr>
+      <w:rPr>
+        <w:u w:val="none"/>
+      </w:rPr>
+    </w:lvl>
+    <w:lvl w:ilvl="5">
+      <w:start w:val="1"/>
+      <w:numFmt w:val="lowerRoman"/>
+      <w:lvlText w:val="%6."/>
+      <w:lvlJc w:val="right"/>
+      <w:pPr>
+        <w:ind w:left="4320" w:hanging="360"/>
+      </w:pPr>
+      <w:rPr>
+        <w:u w:val="none"/>
+      </w:rPr>
+    </w:lvl>
+    <w:lvl w:ilvl="6">
+      <w:start w:val="1"/>
+      <w:numFmt w:val="decimal"/>
+      <w:lvlText w:val="%7."/>
+      <w:lvlJc w:val="left"/>
+      <w:pPr>
+        <w:ind w:left="5040" w:hanging="360"/>
+      </w:pPr>
+      <w:rPr>
+        <w:u w:val="none"/>
+      </w:rPr>
+    </w:lvl>
+    <w:lvl w:ilvl="7">
+      <w:start w:val="1"/>
+      <w:numFmt w:val="lowerLetter"/>
+      <w:lvlText w:val="%8."/>
+      <w:lvlJc w:val="left"/>
+      <w:pPr>
+        <w:ind w:left="5760" w:hanging="360"/>
+      </w:pPr>
+      <w:rPr>
+        <w:u w:val="none"/>
+      </w:rPr>
+    </w:lvl>
+    <w:lvl w:ilvl="8">
+      <w:start w:val="1"/>
+      <w:numFmt w:val="lowerRoman"/>
+      <w:lvlText w:val="%9."/>
+      <w:lvlJc w:val="right"/>
+      <w:pPr>
+        <w:ind w:left="6480" w:hanging="360"/>
+      </w:pPr>
+      <w:rPr>
+        <w:u w:val="none"/>
+      </w:rPr>
+    </w:lvl>
+  </w:abstractNum>
+  <w:abstractNum w:abstractNumId="1" w15:restartNumberingAfterBreak="0">
     <w:nsid w:val="3899737C"/>
     <w:multiLevelType w:val="hybridMultilevel"/>
     <w:tmpl w:val="4F8E5F1E"/>
@@ -1057,8 +1493,473 @@
       </w:pPr>
     </w:lvl>
   </w:abstractNum>
-  <w:num w:numId="1" w16cid:durableId="898514694">
+  <w:abstractNum w:abstractNumId="2" w15:restartNumberingAfterBreak="0">
+    <w:nsid w:val="4125640C"/>
+    <w:multiLevelType w:val="multilevel"/>
+    <w:tmpl w:val="D96ECFE8"/>
+    <w:lvl w:ilvl="0">
+      <w:start w:val="1"/>
+      <w:numFmt w:val="decimal"/>
+      <w:lvlText w:val="%1."/>
+      <w:lvlJc w:val="right"/>
+      <w:pPr>
+        <w:ind w:left="432" w:hanging="148"/>
+      </w:pPr>
+      <w:rPr>
+        <w:u w:val="none"/>
+      </w:rPr>
+    </w:lvl>
+    <w:lvl w:ilvl="1">
+      <w:start w:val="1"/>
+      <w:numFmt w:val="decimal"/>
+      <w:lvlText w:val="%1.%2."/>
+      <w:lvlJc w:val="right"/>
+      <w:pPr>
+        <w:ind w:left="576" w:hanging="9"/>
+      </w:pPr>
+      <w:rPr>
+        <w:u w:val="none"/>
+      </w:rPr>
+    </w:lvl>
+    <w:lvl w:ilvl="2">
+      <w:start w:val="1"/>
+      <w:numFmt w:val="decimal"/>
+      <w:lvlText w:val="%1.%2.%3."/>
+      <w:lvlJc w:val="right"/>
+      <w:pPr>
+        <w:ind w:left="720" w:hanging="153"/>
+      </w:pPr>
+      <w:rPr>
+        <w:u w:val="none"/>
+      </w:rPr>
+    </w:lvl>
+    <w:lvl w:ilvl="3">
+      <w:start w:val="1"/>
+      <w:numFmt w:val="decimal"/>
+      <w:lvlText w:val="%1.%2.%3.%4."/>
+      <w:lvlJc w:val="right"/>
+      <w:pPr>
+        <w:ind w:left="864" w:hanging="864"/>
+      </w:pPr>
+      <w:rPr>
+        <w:u w:val="none"/>
+      </w:rPr>
+    </w:lvl>
+    <w:lvl w:ilvl="4">
+      <w:start w:val="1"/>
+      <w:numFmt w:val="decimal"/>
+      <w:lvlText w:val="%1.%2.%3.%4.%5."/>
+      <w:lvlJc w:val="right"/>
+      <w:pPr>
+        <w:ind w:left="1008" w:hanging="1008"/>
+      </w:pPr>
+      <w:rPr>
+        <w:u w:val="none"/>
+      </w:rPr>
+    </w:lvl>
+    <w:lvl w:ilvl="5">
+      <w:start w:val="1"/>
+      <w:numFmt w:val="decimal"/>
+      <w:lvlText w:val="%1.%2.%3.%4.%5.%6."/>
+      <w:lvlJc w:val="right"/>
+      <w:pPr>
+        <w:ind w:left="1152" w:hanging="1152"/>
+      </w:pPr>
+      <w:rPr>
+        <w:u w:val="none"/>
+      </w:rPr>
+    </w:lvl>
+    <w:lvl w:ilvl="6">
+      <w:start w:val="1"/>
+      <w:numFmt w:val="decimal"/>
+      <w:lvlText w:val="%1.%2.%3.%4.%5.%6.%7."/>
+      <w:lvlJc w:val="right"/>
+      <w:pPr>
+        <w:ind w:left="1296" w:hanging="1296"/>
+      </w:pPr>
+      <w:rPr>
+        <w:u w:val="none"/>
+      </w:rPr>
+    </w:lvl>
+    <w:lvl w:ilvl="7">
+      <w:start w:val="1"/>
+      <w:numFmt w:val="decimal"/>
+      <w:lvlText w:val="%1.%2.%3.%4.%5.%6.%7.%8."/>
+      <w:lvlJc w:val="right"/>
+      <w:pPr>
+        <w:ind w:left="1440" w:hanging="1440"/>
+      </w:pPr>
+      <w:rPr>
+        <w:u w:val="none"/>
+      </w:rPr>
+    </w:lvl>
+    <w:lvl w:ilvl="8">
+      <w:start w:val="1"/>
+      <w:numFmt w:val="decimal"/>
+      <w:lvlText w:val="%1.%2.%3.%4.%5.%6.%7.%8.%9."/>
+      <w:lvlJc w:val="right"/>
+      <w:pPr>
+        <w:ind w:left="1584" w:hanging="1584"/>
+      </w:pPr>
+      <w:rPr>
+        <w:u w:val="none"/>
+      </w:rPr>
+    </w:lvl>
+  </w:abstractNum>
+  <w:abstractNum w:abstractNumId="3" w15:restartNumberingAfterBreak="0">
+    <w:nsid w:val="466D7F56"/>
+    <w:multiLevelType w:val="hybridMultilevel"/>
+    <w:tmpl w:val="BB08B0CA"/>
+    <w:lvl w:ilvl="0" w:tplc="C0C49580">
+      <w:numFmt w:val="bullet"/>
+      <w:lvlText w:val="-"/>
+      <w:lvlJc w:val="left"/>
+      <w:pPr>
+        <w:ind w:left="720" w:hanging="360"/>
+      </w:pPr>
+      <w:rPr>
+        <w:rFonts w:ascii="Calibri" w:eastAsia="Calibri" w:hAnsi="Calibri" w:cs="Calibri" w:hint="default"/>
+      </w:rPr>
+    </w:lvl>
+    <w:lvl w:ilvl="1" w:tplc="0C0A0003">
+      <w:start w:val="1"/>
+      <w:numFmt w:val="bullet"/>
+      <w:lvlText w:val="o"/>
+      <w:lvlJc w:val="left"/>
+      <w:pPr>
+        <w:ind w:left="1440" w:hanging="360"/>
+      </w:pPr>
+      <w:rPr>
+        <w:rFonts w:ascii="Courier New" w:hAnsi="Courier New" w:cs="Courier New" w:hint="default"/>
+      </w:rPr>
+    </w:lvl>
+    <w:lvl w:ilvl="2" w:tplc="0C0A0005" w:tentative="1">
+      <w:start w:val="1"/>
+      <w:numFmt w:val="bullet"/>
+      <w:lvlText w:val=""/>
+      <w:lvlJc w:val="left"/>
+      <w:pPr>
+        <w:ind w:left="2160" w:hanging="360"/>
+      </w:pPr>
+      <w:rPr>
+        <w:rFonts w:ascii="Wingdings" w:hAnsi="Wingdings" w:hint="default"/>
+      </w:rPr>
+    </w:lvl>
+    <w:lvl w:ilvl="3" w:tplc="0C0A0001" w:tentative="1">
+      <w:start w:val="1"/>
+      <w:numFmt w:val="bullet"/>
+      <w:lvlText w:val=""/>
+      <w:lvlJc w:val="left"/>
+      <w:pPr>
+        <w:ind w:left="2880" w:hanging="360"/>
+      </w:pPr>
+      <w:rPr>
+        <w:rFonts w:ascii="Symbol" w:hAnsi="Symbol" w:hint="default"/>
+      </w:rPr>
+    </w:lvl>
+    <w:lvl w:ilvl="4" w:tplc="0C0A0003" w:tentative="1">
+      <w:start w:val="1"/>
+      <w:numFmt w:val="bullet"/>
+      <w:lvlText w:val="o"/>
+      <w:lvlJc w:val="left"/>
+      <w:pPr>
+        <w:ind w:left="3600" w:hanging="360"/>
+      </w:pPr>
+      <w:rPr>
+        <w:rFonts w:ascii="Courier New" w:hAnsi="Courier New" w:cs="Courier New" w:hint="default"/>
+      </w:rPr>
+    </w:lvl>
+    <w:lvl w:ilvl="5" w:tplc="0C0A0005" w:tentative="1">
+      <w:start w:val="1"/>
+      <w:numFmt w:val="bullet"/>
+      <w:lvlText w:val=""/>
+      <w:lvlJc w:val="left"/>
+      <w:pPr>
+        <w:ind w:left="4320" w:hanging="360"/>
+      </w:pPr>
+      <w:rPr>
+        <w:rFonts w:ascii="Wingdings" w:hAnsi="Wingdings" w:hint="default"/>
+      </w:rPr>
+    </w:lvl>
+    <w:lvl w:ilvl="6" w:tplc="0C0A0001" w:tentative="1">
+      <w:start w:val="1"/>
+      <w:numFmt w:val="bullet"/>
+      <w:lvlText w:val=""/>
+      <w:lvlJc w:val="left"/>
+      <w:pPr>
+        <w:ind w:left="5040" w:hanging="360"/>
+      </w:pPr>
+      <w:rPr>
+        <w:rFonts w:ascii="Symbol" w:hAnsi="Symbol" w:hint="default"/>
+      </w:rPr>
+    </w:lvl>
+    <w:lvl w:ilvl="7" w:tplc="0C0A0003" w:tentative="1">
+      <w:start w:val="1"/>
+      <w:numFmt w:val="bullet"/>
+      <w:lvlText w:val="o"/>
+      <w:lvlJc w:val="left"/>
+      <w:pPr>
+        <w:ind w:left="5760" w:hanging="360"/>
+      </w:pPr>
+      <w:rPr>
+        <w:rFonts w:ascii="Courier New" w:hAnsi="Courier New" w:cs="Courier New" w:hint="default"/>
+      </w:rPr>
+    </w:lvl>
+    <w:lvl w:ilvl="8" w:tplc="0C0A0005" w:tentative="1">
+      <w:start w:val="1"/>
+      <w:numFmt w:val="bullet"/>
+      <w:lvlText w:val=""/>
+      <w:lvlJc w:val="left"/>
+      <w:pPr>
+        <w:ind w:left="6480" w:hanging="360"/>
+      </w:pPr>
+      <w:rPr>
+        <w:rFonts w:ascii="Wingdings" w:hAnsi="Wingdings" w:hint="default"/>
+      </w:rPr>
+    </w:lvl>
+  </w:abstractNum>
+  <w:abstractNum w:abstractNumId="4" w15:restartNumberingAfterBreak="0">
+    <w:nsid w:val="4DA04359"/>
+    <w:multiLevelType w:val="multilevel"/>
+    <w:tmpl w:val="DAA214D2"/>
+    <w:lvl w:ilvl="0">
+      <w:start w:val="1"/>
+      <w:numFmt w:val="bullet"/>
+      <w:lvlText w:val="●"/>
+      <w:lvlJc w:val="left"/>
+      <w:pPr>
+        <w:ind w:left="227" w:hanging="227"/>
+      </w:pPr>
+      <w:rPr>
+        <w:u w:val="none"/>
+      </w:rPr>
+    </w:lvl>
+    <w:lvl w:ilvl="1">
+      <w:start w:val="1"/>
+      <w:numFmt w:val="bullet"/>
+      <w:lvlText w:val="●"/>
+      <w:lvlJc w:val="left"/>
+      <w:pPr>
+        <w:ind w:left="454" w:hanging="227"/>
+      </w:pPr>
+      <w:rPr>
+        <w:u w:val="none"/>
+      </w:rPr>
+    </w:lvl>
+    <w:lvl w:ilvl="2">
+      <w:start w:val="1"/>
+      <w:numFmt w:val="bullet"/>
+      <w:lvlText w:val="●"/>
+      <w:lvlJc w:val="left"/>
+      <w:pPr>
+        <w:ind w:left="680" w:hanging="227"/>
+      </w:pPr>
+      <w:rPr>
+        <w:u w:val="none"/>
+      </w:rPr>
+    </w:lvl>
+    <w:lvl w:ilvl="3">
+      <w:start w:val="1"/>
+      <w:numFmt w:val="bullet"/>
+      <w:lvlText w:val="●"/>
+      <w:lvlJc w:val="left"/>
+      <w:pPr>
+        <w:ind w:left="907" w:hanging="227"/>
+      </w:pPr>
+      <w:rPr>
+        <w:u w:val="none"/>
+      </w:rPr>
+    </w:lvl>
+    <w:lvl w:ilvl="4">
+      <w:start w:val="1"/>
+      <w:numFmt w:val="bullet"/>
+      <w:lvlText w:val="●"/>
+      <w:lvlJc w:val="left"/>
+      <w:pPr>
+        <w:ind w:left="1134" w:hanging="227"/>
+      </w:pPr>
+      <w:rPr>
+        <w:u w:val="none"/>
+      </w:rPr>
+    </w:lvl>
+    <w:lvl w:ilvl="5">
+      <w:start w:val="1"/>
+      <w:numFmt w:val="bullet"/>
+      <w:lvlText w:val="●"/>
+      <w:lvlJc w:val="left"/>
+      <w:pPr>
+        <w:ind w:left="1361" w:hanging="227"/>
+      </w:pPr>
+      <w:rPr>
+        <w:u w:val="none"/>
+      </w:rPr>
+    </w:lvl>
+    <w:lvl w:ilvl="6">
+      <w:start w:val="1"/>
+      <w:numFmt w:val="bullet"/>
+      <w:lvlText w:val="●"/>
+      <w:lvlJc w:val="left"/>
+      <w:pPr>
+        <w:ind w:left="1587" w:hanging="227"/>
+      </w:pPr>
+      <w:rPr>
+        <w:u w:val="none"/>
+      </w:rPr>
+    </w:lvl>
+    <w:lvl w:ilvl="7">
+      <w:start w:val="1"/>
+      <w:numFmt w:val="bullet"/>
+      <w:lvlText w:val="●"/>
+      <w:lvlJc w:val="left"/>
+      <w:pPr>
+        <w:ind w:left="1814" w:hanging="226"/>
+      </w:pPr>
+      <w:rPr>
+        <w:u w:val="none"/>
+      </w:rPr>
+    </w:lvl>
+    <w:lvl w:ilvl="8">
+      <w:start w:val="1"/>
+      <w:numFmt w:val="bullet"/>
+      <w:lvlText w:val="●"/>
+      <w:lvlJc w:val="left"/>
+      <w:pPr>
+        <w:ind w:left="2041" w:hanging="227"/>
+      </w:pPr>
+      <w:rPr>
+        <w:u w:val="none"/>
+      </w:rPr>
+    </w:lvl>
+  </w:abstractNum>
+  <w:abstractNum w:abstractNumId="5" w15:restartNumberingAfterBreak="0">
+    <w:nsid w:val="574C48F5"/>
+    <w:multiLevelType w:val="hybridMultilevel"/>
+    <w:tmpl w:val="92567D76"/>
+    <w:lvl w:ilvl="0" w:tplc="668EED26">
+      <w:numFmt w:val="bullet"/>
+      <w:lvlText w:val="-"/>
+      <w:lvlJc w:val="left"/>
+      <w:pPr>
+        <w:ind w:left="720" w:hanging="360"/>
+      </w:pPr>
+      <w:rPr>
+        <w:rFonts w:ascii="Calibri" w:eastAsia="Calibri" w:hAnsi="Calibri" w:cs="Calibri" w:hint="default"/>
+      </w:rPr>
+    </w:lvl>
+    <w:lvl w:ilvl="1" w:tplc="0C0A0003" w:tentative="1">
+      <w:start w:val="1"/>
+      <w:numFmt w:val="bullet"/>
+      <w:lvlText w:val="o"/>
+      <w:lvlJc w:val="left"/>
+      <w:pPr>
+        <w:ind w:left="1440" w:hanging="360"/>
+      </w:pPr>
+      <w:rPr>
+        <w:rFonts w:ascii="Courier New" w:hAnsi="Courier New" w:cs="Courier New" w:hint="default"/>
+      </w:rPr>
+    </w:lvl>
+    <w:lvl w:ilvl="2" w:tplc="0C0A0005" w:tentative="1">
+      <w:start w:val="1"/>
+      <w:numFmt w:val="bullet"/>
+      <w:lvlText w:val=""/>
+      <w:lvlJc w:val="left"/>
+      <w:pPr>
+        <w:ind w:left="2160" w:hanging="360"/>
+      </w:pPr>
+      <w:rPr>
+        <w:rFonts w:ascii="Wingdings" w:hAnsi="Wingdings" w:hint="default"/>
+      </w:rPr>
+    </w:lvl>
+    <w:lvl w:ilvl="3" w:tplc="0C0A0001" w:tentative="1">
+      <w:start w:val="1"/>
+      <w:numFmt w:val="bullet"/>
+      <w:lvlText w:val=""/>
+      <w:lvlJc w:val="left"/>
+      <w:pPr>
+        <w:ind w:left="2880" w:hanging="360"/>
+      </w:pPr>
+      <w:rPr>
+        <w:rFonts w:ascii="Symbol" w:hAnsi="Symbol" w:hint="default"/>
+      </w:rPr>
+    </w:lvl>
+    <w:lvl w:ilvl="4" w:tplc="0C0A0003" w:tentative="1">
+      <w:start w:val="1"/>
+      <w:numFmt w:val="bullet"/>
+      <w:lvlText w:val="o"/>
+      <w:lvlJc w:val="left"/>
+      <w:pPr>
+        <w:ind w:left="3600" w:hanging="360"/>
+      </w:pPr>
+      <w:rPr>
+        <w:rFonts w:ascii="Courier New" w:hAnsi="Courier New" w:cs="Courier New" w:hint="default"/>
+      </w:rPr>
+    </w:lvl>
+    <w:lvl w:ilvl="5" w:tplc="0C0A0005" w:tentative="1">
+      <w:start w:val="1"/>
+      <w:numFmt w:val="bullet"/>
+      <w:lvlText w:val=""/>
+      <w:lvlJc w:val="left"/>
+      <w:pPr>
+        <w:ind w:left="4320" w:hanging="360"/>
+      </w:pPr>
+      <w:rPr>
+        <w:rFonts w:ascii="Wingdings" w:hAnsi="Wingdings" w:hint="default"/>
+      </w:rPr>
+    </w:lvl>
+    <w:lvl w:ilvl="6" w:tplc="0C0A0001" w:tentative="1">
+      <w:start w:val="1"/>
+      <w:numFmt w:val="bullet"/>
+      <w:lvlText w:val=""/>
+      <w:lvlJc w:val="left"/>
+      <w:pPr>
+        <w:ind w:left="5040" w:hanging="360"/>
+      </w:pPr>
+      <w:rPr>
+        <w:rFonts w:ascii="Symbol" w:hAnsi="Symbol" w:hint="default"/>
+      </w:rPr>
+    </w:lvl>
+    <w:lvl w:ilvl="7" w:tplc="0C0A0003" w:tentative="1">
+      <w:start w:val="1"/>
+      <w:numFmt w:val="bullet"/>
+      <w:lvlText w:val="o"/>
+      <w:lvlJc w:val="left"/>
+      <w:pPr>
+        <w:ind w:left="5760" w:hanging="360"/>
+      </w:pPr>
+      <w:rPr>
+        <w:rFonts w:ascii="Courier New" w:hAnsi="Courier New" w:cs="Courier New" w:hint="default"/>
+      </w:rPr>
+    </w:lvl>
+    <w:lvl w:ilvl="8" w:tplc="0C0A0005" w:tentative="1">
+      <w:start w:val="1"/>
+      <w:numFmt w:val="bullet"/>
+      <w:lvlText w:val=""/>
+      <w:lvlJc w:val="left"/>
+      <w:pPr>
+        <w:ind w:left="6480" w:hanging="360"/>
+      </w:pPr>
+      <w:rPr>
+        <w:rFonts w:ascii="Wingdings" w:hAnsi="Wingdings" w:hint="default"/>
+      </w:rPr>
+    </w:lvl>
+  </w:abstractNum>
+  <w:num w:numId="1" w16cid:durableId="1201088937">
     <w:abstractNumId w:val="0"/>
+  </w:num>
+  <w:num w:numId="2" w16cid:durableId="1764691172">
+    <w:abstractNumId w:val="2"/>
+  </w:num>
+  <w:num w:numId="3" w16cid:durableId="1635787742">
+    <w:abstractNumId w:val="4"/>
+  </w:num>
+  <w:num w:numId="4" w16cid:durableId="1487168444">
+    <w:abstractNumId w:val="3"/>
+  </w:num>
+  <w:num w:numId="5" w16cid:durableId="298150356">
+    <w:abstractNumId w:val="5"/>
+  </w:num>
+  <w:num w:numId="6" w16cid:durableId="1591962088">
+    <w:abstractNumId w:val="1"/>
   </w:num>
 </w:numbering>
 </file>
@@ -1068,17 +1969,13 @@
   <w:docDefaults>
     <w:rPrDefault>
       <w:rPr>
-        <w:rFonts w:asciiTheme="minorHAnsi" w:eastAsiaTheme="minorHAnsi" w:hAnsiTheme="minorHAnsi" w:cstheme="minorBidi"/>
-        <w:kern w:val="2"/>
-        <w:sz w:val="22"/>
-        <w:szCs w:val="22"/>
-        <w:lang w:val="es-ES" w:eastAsia="en-US" w:bidi="ar-SA"/>
-        <w14:ligatures w14:val="standardContextual"/>
+        <w:rFonts w:ascii="Calibri" w:eastAsia="Calibri" w:hAnsi="Calibri" w:cs="Calibri"/>
+        <w:lang w:val="es" w:eastAsia="es-ES" w:bidi="ar-SA"/>
       </w:rPr>
     </w:rPrDefault>
     <w:pPrDefault>
       <w:pPr>
-        <w:spacing w:after="160" w:line="259" w:lineRule="auto"/>
+        <w:jc w:val="both"/>
       </w:pPr>
     </w:pPrDefault>
   </w:docDefaults>
@@ -1240,7 +2137,7 @@
     <w:lsdException w:name="Table Grid" w:uiPriority="39"/>
     <w:lsdException w:name="Table Theme" w:semiHidden="1" w:unhideWhenUsed="1"/>
     <w:lsdException w:name="Placeholder Text" w:semiHidden="1"/>
-    <w:lsdException w:name="No Spacing" w:uiPriority="1" w:qFormat="1"/>
+    <w:lsdException w:name="No Spacing" w:uiPriority="1"/>
     <w:lsdException w:name="Light Shading" w:uiPriority="60"/>
     <w:lsdException w:name="Light List" w:uiPriority="61"/>
     <w:lsdException w:name="Light Grid" w:uiPriority="62"/>
@@ -1462,7 +2359,133 @@
   </w:latentStyles>
   <w:style w:type="paragraph" w:default="1" w:styleId="Normal">
     <w:name w:val="Normal"/>
+    <w:aliases w:val="CTA - Normal"/>
     <w:qFormat/>
+  </w:style>
+  <w:style w:type="paragraph" w:styleId="Ttulo1">
+    <w:name w:val="heading 1"/>
+    <w:aliases w:val="CTA - Titulo 1"/>
+    <w:basedOn w:val="Normal"/>
+    <w:next w:val="Normal"/>
+    <w:uiPriority w:val="9"/>
+    <w:qFormat/>
+    <w:pPr>
+      <w:keepNext/>
+      <w:keepLines/>
+      <w:spacing w:before="400" w:after="120"/>
+      <w:ind w:left="720" w:hanging="360"/>
+      <w:outlineLvl w:val="0"/>
+    </w:pPr>
+    <w:rPr>
+      <w:b/>
+      <w:sz w:val="28"/>
+      <w:szCs w:val="28"/>
+      <w:u w:val="single"/>
+    </w:rPr>
+  </w:style>
+  <w:style w:type="paragraph" w:styleId="Ttulo2">
+    <w:name w:val="heading 2"/>
+    <w:aliases w:val="CTA - Titulo 2"/>
+    <w:basedOn w:val="Normal"/>
+    <w:next w:val="Normal"/>
+    <w:uiPriority w:val="9"/>
+    <w:unhideWhenUsed/>
+    <w:qFormat/>
+    <w:pPr>
+      <w:keepNext/>
+      <w:keepLines/>
+      <w:spacing w:before="360" w:after="120"/>
+      <w:ind w:left="576" w:firstLine="504"/>
+      <w:outlineLvl w:val="1"/>
+    </w:pPr>
+    <w:rPr>
+      <w:b/>
+      <w:sz w:val="28"/>
+      <w:szCs w:val="28"/>
+    </w:rPr>
+  </w:style>
+  <w:style w:type="paragraph" w:styleId="Ttulo3">
+    <w:name w:val="heading 3"/>
+    <w:aliases w:val="CTA - Titulo 3"/>
+    <w:basedOn w:val="Normal"/>
+    <w:next w:val="Normal"/>
+    <w:uiPriority w:val="9"/>
+    <w:unhideWhenUsed/>
+    <w:qFormat/>
+    <w:pPr>
+      <w:keepNext/>
+      <w:keepLines/>
+      <w:spacing w:before="200"/>
+      <w:outlineLvl w:val="2"/>
+    </w:pPr>
+    <w:rPr>
+      <w:b/>
+      <w:i/>
+      <w:color w:val="434343"/>
+      <w:sz w:val="24"/>
+      <w:szCs w:val="24"/>
+    </w:rPr>
+  </w:style>
+  <w:style w:type="paragraph" w:styleId="Ttulo4">
+    <w:name w:val="heading 4"/>
+    <w:basedOn w:val="Normal"/>
+    <w:next w:val="Normal"/>
+    <w:uiPriority w:val="9"/>
+    <w:semiHidden/>
+    <w:unhideWhenUsed/>
+    <w:qFormat/>
+    <w:pPr>
+      <w:keepNext/>
+      <w:keepLines/>
+      <w:spacing w:before="280" w:after="80"/>
+      <w:outlineLvl w:val="3"/>
+    </w:pPr>
+    <w:rPr>
+      <w:color w:val="666666"/>
+      <w:sz w:val="24"/>
+      <w:szCs w:val="24"/>
+    </w:rPr>
+  </w:style>
+  <w:style w:type="paragraph" w:styleId="Ttulo5">
+    <w:name w:val="heading 5"/>
+    <w:basedOn w:val="Normal"/>
+    <w:next w:val="Normal"/>
+    <w:uiPriority w:val="9"/>
+    <w:semiHidden/>
+    <w:unhideWhenUsed/>
+    <w:qFormat/>
+    <w:pPr>
+      <w:keepNext/>
+      <w:keepLines/>
+      <w:spacing w:before="240" w:after="80"/>
+      <w:outlineLvl w:val="4"/>
+    </w:pPr>
+    <w:rPr>
+      <w:color w:val="666666"/>
+      <w:sz w:val="22"/>
+      <w:szCs w:val="22"/>
+    </w:rPr>
+  </w:style>
+  <w:style w:type="paragraph" w:styleId="Ttulo6">
+    <w:name w:val="heading 6"/>
+    <w:basedOn w:val="Normal"/>
+    <w:next w:val="Normal"/>
+    <w:uiPriority w:val="9"/>
+    <w:semiHidden/>
+    <w:unhideWhenUsed/>
+    <w:qFormat/>
+    <w:pPr>
+      <w:keepNext/>
+      <w:keepLines/>
+      <w:spacing w:before="240" w:after="80"/>
+      <w:outlineLvl w:val="5"/>
+    </w:pPr>
+    <w:rPr>
+      <w:i/>
+      <w:color w:val="666666"/>
+      <w:sz w:val="22"/>
+      <w:szCs w:val="22"/>
+    </w:rPr>
   </w:style>
   <w:style w:type="character" w:default="1" w:styleId="Fuentedeprrafopredeter">
     <w:name w:val="Default Paragraph Font"/>
@@ -1491,21 +2514,357 @@
     <w:semiHidden/>
     <w:unhideWhenUsed/>
   </w:style>
-  <w:style w:type="paragraph" w:customStyle="1" w:styleId="Default">
-    <w:name w:val="Default"/>
-    <w:rsid w:val="008B729F"/>
+  <w:style w:type="table" w:customStyle="1" w:styleId="TableNormal">
+    <w:name w:val="Table Normal"/>
+    <w:tblPr>
+      <w:tblCellMar>
+        <w:top w:w="0" w:type="dxa"/>
+        <w:left w:w="0" w:type="dxa"/>
+        <w:bottom w:w="0" w:type="dxa"/>
+        <w:right w:w="0" w:type="dxa"/>
+      </w:tblCellMar>
+    </w:tblPr>
+  </w:style>
+  <w:style w:type="paragraph" w:styleId="Ttulo">
+    <w:name w:val="Title"/>
+    <w:aliases w:val="CTA - Titulo"/>
+    <w:basedOn w:val="Normal"/>
+    <w:next w:val="Normal"/>
+    <w:uiPriority w:val="10"/>
+    <w:qFormat/>
+    <w:rsid w:val="00B77A30"/>
     <w:pPr>
-      <w:autoSpaceDE w:val="0"/>
-      <w:autoSpaceDN w:val="0"/>
-      <w:adjustRightInd w:val="0"/>
-      <w:spacing w:after="0" w:line="240" w:lineRule="auto"/>
+      <w:keepNext/>
+      <w:keepLines/>
+      <w:spacing w:after="60"/>
     </w:pPr>
     <w:rPr>
-      <w:rFonts w:ascii="Calibri" w:hAnsi="Calibri" w:cs="Calibri"/>
-      <w:color w:val="000000"/>
-      <w:kern w:val="0"/>
-      <w:sz w:val="24"/>
-      <w:szCs w:val="24"/>
+      <w:b/>
+      <w:sz w:val="32"/>
+      <w:szCs w:val="52"/>
+    </w:rPr>
+  </w:style>
+  <w:style w:type="paragraph" w:styleId="Subttulo">
+    <w:name w:val="Subtitle"/>
+    <w:basedOn w:val="Normal"/>
+    <w:next w:val="Normal"/>
+    <w:uiPriority w:val="11"/>
+    <w:qFormat/>
+    <w:pPr>
+      <w:keepNext/>
+      <w:keepLines/>
+      <w:spacing w:after="320"/>
+    </w:pPr>
+    <w:rPr>
+      <w:rFonts w:ascii="Arial" w:eastAsia="Arial" w:hAnsi="Arial" w:cs="Arial"/>
+      <w:color w:val="666666"/>
+      <w:sz w:val="30"/>
+      <w:szCs w:val="30"/>
+    </w:rPr>
+  </w:style>
+  <w:style w:type="table" w:customStyle="1" w:styleId="11">
+    <w:name w:val="11"/>
+    <w:basedOn w:val="TableNormal"/>
+    <w:tblPr>
+      <w:tblStyleRowBandSize w:val="1"/>
+      <w:tblStyleColBandSize w:val="1"/>
+      <w:tblCellMar>
+        <w:top w:w="100" w:type="dxa"/>
+        <w:left w:w="100" w:type="dxa"/>
+        <w:bottom w:w="100" w:type="dxa"/>
+        <w:right w:w="100" w:type="dxa"/>
+      </w:tblCellMar>
+    </w:tblPr>
+  </w:style>
+  <w:style w:type="table" w:customStyle="1" w:styleId="10">
+    <w:name w:val="10"/>
+    <w:basedOn w:val="TableNormal"/>
+    <w:tblPr>
+      <w:tblStyleRowBandSize w:val="1"/>
+      <w:tblStyleColBandSize w:val="1"/>
+      <w:tblCellMar>
+        <w:top w:w="100" w:type="dxa"/>
+        <w:left w:w="100" w:type="dxa"/>
+        <w:bottom w:w="100" w:type="dxa"/>
+        <w:right w:w="100" w:type="dxa"/>
+      </w:tblCellMar>
+    </w:tblPr>
+  </w:style>
+  <w:style w:type="table" w:customStyle="1" w:styleId="9">
+    <w:name w:val="9"/>
+    <w:basedOn w:val="TableNormal"/>
+    <w:tblPr>
+      <w:tblStyleRowBandSize w:val="1"/>
+      <w:tblStyleColBandSize w:val="1"/>
+      <w:tblCellMar>
+        <w:top w:w="100" w:type="dxa"/>
+        <w:left w:w="100" w:type="dxa"/>
+        <w:bottom w:w="100" w:type="dxa"/>
+        <w:right w:w="100" w:type="dxa"/>
+      </w:tblCellMar>
+    </w:tblPr>
+  </w:style>
+  <w:style w:type="table" w:customStyle="1" w:styleId="8">
+    <w:name w:val="8"/>
+    <w:basedOn w:val="TableNormal"/>
+    <w:tblPr>
+      <w:tblStyleRowBandSize w:val="1"/>
+      <w:tblStyleColBandSize w:val="1"/>
+      <w:tblCellMar>
+        <w:top w:w="100" w:type="dxa"/>
+        <w:left w:w="100" w:type="dxa"/>
+        <w:bottom w:w="100" w:type="dxa"/>
+        <w:right w:w="100" w:type="dxa"/>
+      </w:tblCellMar>
+    </w:tblPr>
+  </w:style>
+  <w:style w:type="table" w:customStyle="1" w:styleId="7">
+    <w:name w:val="7"/>
+    <w:basedOn w:val="TableNormal"/>
+    <w:tblPr>
+      <w:tblStyleRowBandSize w:val="1"/>
+      <w:tblStyleColBandSize w:val="1"/>
+      <w:tblCellMar>
+        <w:top w:w="100" w:type="dxa"/>
+        <w:left w:w="100" w:type="dxa"/>
+        <w:bottom w:w="100" w:type="dxa"/>
+        <w:right w:w="100" w:type="dxa"/>
+      </w:tblCellMar>
+    </w:tblPr>
+  </w:style>
+  <w:style w:type="table" w:customStyle="1" w:styleId="6">
+    <w:name w:val="6"/>
+    <w:basedOn w:val="TableNormal"/>
+    <w:tblPr>
+      <w:tblStyleRowBandSize w:val="1"/>
+      <w:tblStyleColBandSize w:val="1"/>
+      <w:tblCellMar>
+        <w:top w:w="100" w:type="dxa"/>
+        <w:left w:w="100" w:type="dxa"/>
+        <w:bottom w:w="100" w:type="dxa"/>
+        <w:right w:w="100" w:type="dxa"/>
+      </w:tblCellMar>
+    </w:tblPr>
+  </w:style>
+  <w:style w:type="table" w:customStyle="1" w:styleId="5">
+    <w:name w:val="5"/>
+    <w:basedOn w:val="TableNormal"/>
+    <w:tblPr>
+      <w:tblStyleRowBandSize w:val="1"/>
+      <w:tblStyleColBandSize w:val="1"/>
+      <w:tblCellMar>
+        <w:top w:w="100" w:type="dxa"/>
+        <w:left w:w="100" w:type="dxa"/>
+        <w:bottom w:w="100" w:type="dxa"/>
+        <w:right w:w="100" w:type="dxa"/>
+      </w:tblCellMar>
+    </w:tblPr>
+  </w:style>
+  <w:style w:type="table" w:customStyle="1" w:styleId="4">
+    <w:name w:val="4"/>
+    <w:basedOn w:val="TableNormal"/>
+    <w:tblPr>
+      <w:tblStyleRowBandSize w:val="1"/>
+      <w:tblStyleColBandSize w:val="1"/>
+      <w:tblCellMar>
+        <w:top w:w="100" w:type="dxa"/>
+        <w:left w:w="100" w:type="dxa"/>
+        <w:bottom w:w="100" w:type="dxa"/>
+        <w:right w:w="100" w:type="dxa"/>
+      </w:tblCellMar>
+    </w:tblPr>
+  </w:style>
+  <w:style w:type="table" w:customStyle="1" w:styleId="3">
+    <w:name w:val="3"/>
+    <w:basedOn w:val="TableNormal"/>
+    <w:tblPr>
+      <w:tblStyleRowBandSize w:val="1"/>
+      <w:tblStyleColBandSize w:val="1"/>
+      <w:tblCellMar>
+        <w:top w:w="100" w:type="dxa"/>
+        <w:left w:w="100" w:type="dxa"/>
+        <w:bottom w:w="100" w:type="dxa"/>
+        <w:right w:w="100" w:type="dxa"/>
+      </w:tblCellMar>
+    </w:tblPr>
+  </w:style>
+  <w:style w:type="table" w:customStyle="1" w:styleId="2">
+    <w:name w:val="2"/>
+    <w:basedOn w:val="TableNormal"/>
+    <w:tblPr>
+      <w:tblStyleRowBandSize w:val="1"/>
+      <w:tblStyleColBandSize w:val="1"/>
+      <w:tblCellMar>
+        <w:left w:w="108" w:type="dxa"/>
+        <w:right w:w="108" w:type="dxa"/>
+      </w:tblCellMar>
+    </w:tblPr>
+    <w:tblStylePr w:type="firstRow">
+      <w:rPr>
+        <w:b/>
+      </w:rPr>
+    </w:tblStylePr>
+    <w:tblStylePr w:type="lastRow">
+      <w:rPr>
+        <w:b/>
+      </w:rPr>
+      <w:tblPr/>
+      <w:tcPr>
+        <w:tcBorders>
+          <w:top w:val="single" w:sz="4" w:space="0" w:color="FFFFFF"/>
+        </w:tcBorders>
+      </w:tcPr>
+    </w:tblStylePr>
+    <w:tblStylePr w:type="firstCol">
+      <w:rPr>
+        <w:b/>
+      </w:rPr>
+    </w:tblStylePr>
+    <w:tblStylePr w:type="lastCol">
+      <w:rPr>
+        <w:b/>
+      </w:rPr>
+    </w:tblStylePr>
+    <w:tblStylePr w:type="band1Vert">
+      <w:tblPr/>
+      <w:tcPr>
+        <w:shd w:val="clear" w:color="auto" w:fill="F2F2F2"/>
+      </w:tcPr>
+    </w:tblStylePr>
+    <w:tblStylePr w:type="band1Horz">
+      <w:tblPr/>
+      <w:tcPr>
+        <w:shd w:val="clear" w:color="auto" w:fill="F2F2F2"/>
+      </w:tcPr>
+    </w:tblStylePr>
+  </w:style>
+  <w:style w:type="table" w:customStyle="1" w:styleId="1">
+    <w:name w:val="1"/>
+    <w:basedOn w:val="TableNormal"/>
+    <w:tblPr>
+      <w:tblStyleRowBandSize w:val="1"/>
+      <w:tblStyleColBandSize w:val="1"/>
+      <w:tblCellMar>
+        <w:top w:w="100" w:type="dxa"/>
+        <w:left w:w="100" w:type="dxa"/>
+        <w:bottom w:w="100" w:type="dxa"/>
+        <w:right w:w="100" w:type="dxa"/>
+      </w:tblCellMar>
+    </w:tblPr>
+  </w:style>
+  <w:style w:type="paragraph" w:styleId="Encabezado">
+    <w:name w:val="header"/>
+    <w:basedOn w:val="Normal"/>
+    <w:link w:val="EncabezadoCar"/>
+    <w:uiPriority w:val="99"/>
+    <w:unhideWhenUsed/>
+    <w:rsid w:val="00B77A30"/>
+    <w:pPr>
+      <w:tabs>
+        <w:tab w:val="center" w:pos="4252"/>
+        <w:tab w:val="right" w:pos="8504"/>
+      </w:tabs>
+    </w:pPr>
+  </w:style>
+  <w:style w:type="character" w:customStyle="1" w:styleId="EncabezadoCar">
+    <w:name w:val="Encabezado Car"/>
+    <w:basedOn w:val="Fuentedeprrafopredeter"/>
+    <w:link w:val="Encabezado"/>
+    <w:uiPriority w:val="99"/>
+    <w:rsid w:val="00B77A30"/>
+  </w:style>
+  <w:style w:type="paragraph" w:styleId="Piedepgina">
+    <w:name w:val="footer"/>
+    <w:basedOn w:val="Normal"/>
+    <w:link w:val="PiedepginaCar"/>
+    <w:uiPriority w:val="99"/>
+    <w:unhideWhenUsed/>
+    <w:rsid w:val="00B77A30"/>
+    <w:pPr>
+      <w:tabs>
+        <w:tab w:val="center" w:pos="4252"/>
+        <w:tab w:val="right" w:pos="8504"/>
+      </w:tabs>
+    </w:pPr>
+  </w:style>
+  <w:style w:type="character" w:customStyle="1" w:styleId="PiedepginaCar">
+    <w:name w:val="Pie de página Car"/>
+    <w:basedOn w:val="Fuentedeprrafopredeter"/>
+    <w:link w:val="Piedepgina"/>
+    <w:uiPriority w:val="99"/>
+    <w:rsid w:val="00B77A30"/>
+  </w:style>
+  <w:style w:type="paragraph" w:styleId="TtuloTDC">
+    <w:name w:val="TOC Heading"/>
+    <w:basedOn w:val="Ttulo1"/>
+    <w:next w:val="Normal"/>
+    <w:uiPriority w:val="39"/>
+    <w:unhideWhenUsed/>
+    <w:qFormat/>
+    <w:rsid w:val="00B77A30"/>
+    <w:pPr>
+      <w:spacing w:before="240" w:after="0" w:line="259" w:lineRule="auto"/>
+      <w:ind w:left="0" w:firstLine="0"/>
+      <w:jc w:val="left"/>
+      <w:outlineLvl w:val="9"/>
+    </w:pPr>
+    <w:rPr>
+      <w:rFonts w:asciiTheme="majorHAnsi" w:eastAsiaTheme="majorEastAsia" w:hAnsiTheme="majorHAnsi" w:cstheme="majorBidi"/>
+      <w:b w:val="0"/>
+      <w:color w:val="365F91" w:themeColor="accent1" w:themeShade="BF"/>
+      <w:sz w:val="32"/>
+      <w:szCs w:val="32"/>
+      <w:u w:val="none"/>
+      <w:lang w:val="es-ES"/>
+    </w:rPr>
+  </w:style>
+  <w:style w:type="paragraph" w:styleId="TDC1">
+    <w:name w:val="toc 1"/>
+    <w:basedOn w:val="Normal"/>
+    <w:next w:val="Normal"/>
+    <w:autoRedefine/>
+    <w:uiPriority w:val="39"/>
+    <w:unhideWhenUsed/>
+    <w:rsid w:val="00B77A30"/>
+    <w:pPr>
+      <w:spacing w:after="100"/>
+    </w:pPr>
+  </w:style>
+  <w:style w:type="paragraph" w:styleId="TDC2">
+    <w:name w:val="toc 2"/>
+    <w:basedOn w:val="Normal"/>
+    <w:next w:val="Normal"/>
+    <w:autoRedefine/>
+    <w:uiPriority w:val="39"/>
+    <w:unhideWhenUsed/>
+    <w:rsid w:val="00B77A30"/>
+    <w:pPr>
+      <w:spacing w:after="100"/>
+      <w:ind w:left="200"/>
+    </w:pPr>
+  </w:style>
+  <w:style w:type="paragraph" w:styleId="TDC3">
+    <w:name w:val="toc 3"/>
+    <w:basedOn w:val="Normal"/>
+    <w:next w:val="Normal"/>
+    <w:autoRedefine/>
+    <w:uiPriority w:val="39"/>
+    <w:unhideWhenUsed/>
+    <w:rsid w:val="00B77A30"/>
+    <w:pPr>
+      <w:spacing w:after="100"/>
+      <w:ind w:left="400"/>
+    </w:pPr>
+  </w:style>
+  <w:style w:type="character" w:styleId="Hipervnculo">
+    <w:name w:val="Hyperlink"/>
+    <w:basedOn w:val="Fuentedeprrafopredeter"/>
+    <w:uiPriority w:val="99"/>
+    <w:unhideWhenUsed/>
+    <w:rsid w:val="00B77A30"/>
+    <w:rPr>
+      <w:color w:val="0000FF" w:themeColor="hyperlink"/>
+      <w:u w:val="single"/>
     </w:rPr>
   </w:style>
   <w:style w:type="paragraph" w:styleId="Prrafodelista">
@@ -1513,11 +2872,27 @@
     <w:basedOn w:val="Normal"/>
     <w:uiPriority w:val="34"/>
     <w:qFormat/>
-    <w:rsid w:val="008B729F"/>
+    <w:rsid w:val="0033118C"/>
     <w:pPr>
       <w:ind w:left="720"/>
       <w:contextualSpacing/>
     </w:pPr>
+  </w:style>
+  <w:style w:type="table" w:styleId="Tablaconcuadrcula">
+    <w:name w:val="Table Grid"/>
+    <w:basedOn w:val="Tablanormal"/>
+    <w:uiPriority w:val="39"/>
+    <w:rsid w:val="007C7CF4"/>
+    <w:tblPr>
+      <w:tblBorders>
+        <w:top w:val="single" w:sz="4" w:space="0" w:color="auto"/>
+        <w:left w:val="single" w:sz="4" w:space="0" w:color="auto"/>
+        <w:bottom w:val="single" w:sz="4" w:space="0" w:color="auto"/>
+        <w:right w:val="single" w:sz="4" w:space="0" w:color="auto"/>
+        <w:insideH w:val="single" w:sz="4" w:space="0" w:color="auto"/>
+        <w:insideV w:val="single" w:sz="4" w:space="0" w:color="auto"/>
+      </w:tblBorders>
+    </w:tblPr>
   </w:style>
 </w:styles>
 </file>
@@ -1668,7 +3043,7 @@
 </file>
 
 <file path=word/theme/theme1.xml><?xml version="1.0" encoding="utf-8"?>
-<a:theme xmlns:a="http://schemas.openxmlformats.org/drawingml/2006/main" name="Tema de Office">
+<a:theme xmlns:a="http://schemas.openxmlformats.org/drawingml/2006/main" name="Office Theme">
   <a:themeElements>
     <a:clrScheme name="Office">
       <a:dk1>
@@ -1678,44 +3053,44 @@
         <a:sysClr val="window" lastClr="FFFFFF"/>
       </a:lt1>
       <a:dk2>
-        <a:srgbClr val="44546A"/>
+        <a:srgbClr val="1F497D"/>
       </a:dk2>
       <a:lt2>
-        <a:srgbClr val="E7E6E6"/>
+        <a:srgbClr val="EEECE1"/>
       </a:lt2>
       <a:accent1>
-        <a:srgbClr val="4472C4"/>
+        <a:srgbClr val="4F81BD"/>
       </a:accent1>
       <a:accent2>
-        <a:srgbClr val="ED7D31"/>
+        <a:srgbClr val="C0504D"/>
       </a:accent2>
       <a:accent3>
-        <a:srgbClr val="A5A5A5"/>
+        <a:srgbClr val="9BBB59"/>
       </a:accent3>
       <a:accent4>
-        <a:srgbClr val="FFC000"/>
+        <a:srgbClr val="8064A2"/>
       </a:accent4>
       <a:accent5>
-        <a:srgbClr val="5B9BD5"/>
+        <a:srgbClr val="4BACC6"/>
       </a:accent5>
       <a:accent6>
-        <a:srgbClr val="70AD47"/>
+        <a:srgbClr val="F79646"/>
       </a:accent6>
       <a:hlink>
-        <a:srgbClr val="0563C1"/>
+        <a:srgbClr val="0000FF"/>
       </a:hlink>
       <a:folHlink>
-        <a:srgbClr val="954F72"/>
+        <a:srgbClr val="800080"/>
       </a:folHlink>
     </a:clrScheme>
     <a:fontScheme name="Office">
       <a:majorFont>
-        <a:latin typeface="Calibri Light" panose="020F0302020204030204"/>
+        <a:latin typeface="Calibri"/>
         <a:ea typeface=""/>
         <a:cs typeface=""/>
-        <a:font script="Jpan" typeface="游ゴシック Light"/>
+        <a:font script="Jpan" typeface="ＭＳ ゴシック"/>
         <a:font script="Hang" typeface="맑은 고딕"/>
-        <a:font script="Hans" typeface="等线 Light"/>
+        <a:font script="Hans" typeface="宋体"/>
         <a:font script="Hant" typeface="新細明體"/>
         <a:font script="Arab" typeface="Times New Roman"/>
         <a:font script="Hebr" typeface="Times New Roman"/>
@@ -1743,31 +3118,14 @@
         <a:font script="Viet" typeface="Times New Roman"/>
         <a:font script="Uigh" typeface="Microsoft Uighur"/>
         <a:font script="Geor" typeface="Sylfaen"/>
-        <a:font script="Armn" typeface="Arial"/>
-        <a:font script="Bugi" typeface="Leelawadee UI"/>
-        <a:font script="Bopo" typeface="Microsoft JhengHei"/>
-        <a:font script="Java" typeface="Javanese Text"/>
-        <a:font script="Lisu" typeface="Segoe UI"/>
-        <a:font script="Mymr" typeface="Myanmar Text"/>
-        <a:font script="Nkoo" typeface="Ebrima"/>
-        <a:font script="Olck" typeface="Nirmala UI"/>
-        <a:font script="Osma" typeface="Ebrima"/>
-        <a:font script="Phag" typeface="Phagspa"/>
-        <a:font script="Syrn" typeface="Estrangelo Edessa"/>
-        <a:font script="Syrj" typeface="Estrangelo Edessa"/>
-        <a:font script="Syre" typeface="Estrangelo Edessa"/>
-        <a:font script="Sora" typeface="Nirmala UI"/>
-        <a:font script="Tale" typeface="Microsoft Tai Le"/>
-        <a:font script="Talu" typeface="Microsoft New Tai Lue"/>
-        <a:font script="Tfng" typeface="Ebrima"/>
       </a:majorFont>
       <a:minorFont>
-        <a:latin typeface="Calibri" panose="020F0502020204030204"/>
+        <a:latin typeface="Cambria"/>
         <a:ea typeface=""/>
         <a:cs typeface=""/>
-        <a:font script="Jpan" typeface="游明朝"/>
+        <a:font script="Jpan" typeface="ＭＳ 明朝"/>
         <a:font script="Hang" typeface="맑은 고딕"/>
-        <a:font script="Hans" typeface="等线"/>
+        <a:font script="Hans" typeface="宋体"/>
         <a:font script="Hant" typeface="新細明體"/>
         <a:font script="Arab" typeface="Arial"/>
         <a:font script="Hebr" typeface="Arial"/>
@@ -1795,23 +3153,6 @@
         <a:font script="Viet" typeface="Arial"/>
         <a:font script="Uigh" typeface="Microsoft Uighur"/>
         <a:font script="Geor" typeface="Sylfaen"/>
-        <a:font script="Armn" typeface="Arial"/>
-        <a:font script="Bugi" typeface="Leelawadee UI"/>
-        <a:font script="Bopo" typeface="Microsoft JhengHei"/>
-        <a:font script="Java" typeface="Javanese Text"/>
-        <a:font script="Lisu" typeface="Segoe UI"/>
-        <a:font script="Mymr" typeface="Myanmar Text"/>
-        <a:font script="Nkoo" typeface="Ebrima"/>
-        <a:font script="Olck" typeface="Nirmala UI"/>
-        <a:font script="Osma" typeface="Ebrima"/>
-        <a:font script="Phag" typeface="Phagspa"/>
-        <a:font script="Syrn" typeface="Estrangelo Edessa"/>
-        <a:font script="Syrj" typeface="Estrangelo Edessa"/>
-        <a:font script="Syre" typeface="Estrangelo Edessa"/>
-        <a:font script="Sora" typeface="Nirmala UI"/>
-        <a:font script="Tale" typeface="Microsoft Tai Le"/>
-        <a:font script="Talu" typeface="Microsoft New Tai Lue"/>
-        <a:font script="Tfng" typeface="Ebrima"/>
       </a:minorFont>
     </a:fontScheme>
     <a:fmtScheme name="Office">
@@ -1823,141 +3164,421 @@
           <a:gsLst>
             <a:gs pos="0">
               <a:schemeClr val="phClr">
-                <a:lumMod val="110000"/>
-                <a:satMod val="105000"/>
-                <a:tint val="67000"/>
+                <a:tint val="50000"/>
+                <a:satMod val="300000"/>
               </a:schemeClr>
             </a:gs>
-            <a:gs pos="50000">
+            <a:gs pos="35000">
               <a:schemeClr val="phClr">
-                <a:lumMod val="105000"/>
-                <a:satMod val="103000"/>
-                <a:tint val="73000"/>
+                <a:tint val="37000"/>
+                <a:satMod val="300000"/>
               </a:schemeClr>
             </a:gs>
             <a:gs pos="100000">
               <a:schemeClr val="phClr">
-                <a:lumMod val="105000"/>
-                <a:satMod val="109000"/>
-                <a:tint val="81000"/>
+                <a:tint val="15000"/>
+                <a:satMod val="350000"/>
               </a:schemeClr>
             </a:gs>
           </a:gsLst>
-          <a:lin ang="5400000" scaled="0"/>
+          <a:lin ang="16200000" scaled="1"/>
         </a:gradFill>
         <a:gradFill rotWithShape="1">
           <a:gsLst>
             <a:gs pos="0">
               <a:schemeClr val="phClr">
-                <a:satMod val="103000"/>
-                <a:lumMod val="102000"/>
-                <a:tint val="94000"/>
-              </a:schemeClr>
-            </a:gs>
-            <a:gs pos="50000">
-              <a:schemeClr val="phClr">
-                <a:satMod val="110000"/>
-                <a:lumMod val="100000"/>
+                <a:tint val="100000"/>
                 <a:shade val="100000"/>
+                <a:satMod val="130000"/>
               </a:schemeClr>
             </a:gs>
             <a:gs pos="100000">
               <a:schemeClr val="phClr">
-                <a:lumMod val="99000"/>
-                <a:satMod val="120000"/>
-                <a:shade val="78000"/>
+                <a:tint val="50000"/>
+                <a:shade val="100000"/>
+                <a:satMod val="350000"/>
               </a:schemeClr>
             </a:gs>
           </a:gsLst>
-          <a:lin ang="5400000" scaled="0"/>
+          <a:lin ang="16200000" scaled="0"/>
         </a:gradFill>
       </a:fillStyleLst>
       <a:lnStyleLst>
-        <a:ln w="6350" cap="flat" cmpd="sng" algn="ctr">
+        <a:ln w="9525" cap="flat" cmpd="sng" algn="ctr">
+          <a:solidFill>
+            <a:schemeClr val="phClr">
+              <a:shade val="95000"/>
+              <a:satMod val="105000"/>
+            </a:schemeClr>
+          </a:solidFill>
+          <a:prstDash val="solid"/>
+        </a:ln>
+        <a:ln w="25400" cap="flat" cmpd="sng" algn="ctr">
           <a:solidFill>
             <a:schemeClr val="phClr"/>
           </a:solidFill>
           <a:prstDash val="solid"/>
-          <a:miter lim="800000"/>
         </a:ln>
-        <a:ln w="12700" cap="flat" cmpd="sng" algn="ctr">
+        <a:ln w="38100" cap="flat" cmpd="sng" algn="ctr">
           <a:solidFill>
             <a:schemeClr val="phClr"/>
           </a:solidFill>
           <a:prstDash val="solid"/>
-          <a:miter lim="800000"/>
-        </a:ln>
-        <a:ln w="19050" cap="flat" cmpd="sng" algn="ctr">
-          <a:solidFill>
-            <a:schemeClr val="phClr"/>
-          </a:solidFill>
-          <a:prstDash val="solid"/>
-          <a:miter lim="800000"/>
         </a:ln>
       </a:lnStyleLst>
       <a:effectStyleLst>
         <a:effectStyle>
-          <a:effectLst/>
-        </a:effectStyle>
-        <a:effectStyle>
-          <a:effectLst/>
+          <a:effectLst>
+            <a:outerShdw blurRad="40000" dist="20000" dir="5400000" rotWithShape="0">
+              <a:srgbClr val="000000">
+                <a:alpha val="38000"/>
+              </a:srgbClr>
+            </a:outerShdw>
+          </a:effectLst>
         </a:effectStyle>
         <a:effectStyle>
           <a:effectLst>
-            <a:outerShdw blurRad="57150" dist="19050" dir="5400000" algn="ctr" rotWithShape="0">
+            <a:outerShdw blurRad="40000" dist="23000" dir="5400000" rotWithShape="0">
               <a:srgbClr val="000000">
-                <a:alpha val="63000"/>
+                <a:alpha val="35000"/>
               </a:srgbClr>
             </a:outerShdw>
           </a:effectLst>
+        </a:effectStyle>
+        <a:effectStyle>
+          <a:effectLst>
+            <a:outerShdw blurRad="40000" dist="23000" dir="5400000" rotWithShape="0">
+              <a:srgbClr val="000000">
+                <a:alpha val="35000"/>
+              </a:srgbClr>
+            </a:outerShdw>
+          </a:effectLst>
+          <a:scene3d>
+            <a:camera prst="orthographicFront">
+              <a:rot lat="0" lon="0" rev="0"/>
+            </a:camera>
+            <a:lightRig rig="threePt" dir="t">
+              <a:rot lat="0" lon="0" rev="1200000"/>
+            </a:lightRig>
+          </a:scene3d>
+          <a:sp3d>
+            <a:bevelT w="63500" h="25400"/>
+          </a:sp3d>
         </a:effectStyle>
       </a:effectStyleLst>
       <a:bgFillStyleLst>
         <a:solidFill>
           <a:schemeClr val="phClr"/>
         </a:solidFill>
-        <a:solidFill>
-          <a:schemeClr val="phClr">
-            <a:tint val="95000"/>
-            <a:satMod val="170000"/>
-          </a:schemeClr>
-        </a:solidFill>
         <a:gradFill rotWithShape="1">
           <a:gsLst>
             <a:gs pos="0">
               <a:schemeClr val="phClr">
-                <a:tint val="93000"/>
-                <a:satMod val="150000"/>
-                <a:shade val="98000"/>
-                <a:lumMod val="102000"/>
+                <a:tint val="40000"/>
+                <a:satMod val="350000"/>
               </a:schemeClr>
             </a:gs>
-            <a:gs pos="50000">
+            <a:gs pos="40000">
               <a:schemeClr val="phClr">
-                <a:tint val="98000"/>
-                <a:satMod val="130000"/>
-                <a:shade val="90000"/>
-                <a:lumMod val="103000"/>
+                <a:tint val="45000"/>
+                <a:shade val="99000"/>
+                <a:satMod val="350000"/>
               </a:schemeClr>
             </a:gs>
             <a:gs pos="100000">
               <a:schemeClr val="phClr">
-                <a:shade val="63000"/>
-                <a:satMod val="120000"/>
+                <a:shade val="20000"/>
+                <a:satMod val="255000"/>
               </a:schemeClr>
             </a:gs>
           </a:gsLst>
-          <a:lin ang="5400000" scaled="0"/>
+          <a:path path="circle">
+            <a:fillToRect l="50000" t="-80000" r="50000" b="180000"/>
+          </a:path>
+        </a:gradFill>
+        <a:gradFill rotWithShape="1">
+          <a:gsLst>
+            <a:gs pos="0">
+              <a:schemeClr val="phClr">
+                <a:tint val="80000"/>
+                <a:satMod val="300000"/>
+              </a:schemeClr>
+            </a:gs>
+            <a:gs pos="100000">
+              <a:schemeClr val="phClr">
+                <a:shade val="30000"/>
+                <a:satMod val="200000"/>
+              </a:schemeClr>
+            </a:gs>
+          </a:gsLst>
+          <a:path path="circle">
+            <a:fillToRect l="50000" t="50000" r="50000" b="50000"/>
+          </a:path>
         </a:gradFill>
       </a:bgFillStyleLst>
     </a:fmtScheme>
   </a:themeElements>
-  <a:objectDefaults/>
+  <a:objectDefaults>
+    <a:spDef>
+      <a:spPr/>
+      <a:bodyPr/>
+      <a:lstStyle/>
+      <a:style>
+        <a:lnRef idx="1">
+          <a:schemeClr val="accent1"/>
+        </a:lnRef>
+        <a:fillRef idx="3">
+          <a:schemeClr val="accent1"/>
+        </a:fillRef>
+        <a:effectRef idx="2">
+          <a:schemeClr val="accent1"/>
+        </a:effectRef>
+        <a:fontRef idx="minor">
+          <a:schemeClr val="lt1"/>
+        </a:fontRef>
+      </a:style>
+    </a:spDef>
+    <a:lnDef>
+      <a:spPr/>
+      <a:bodyPr/>
+      <a:lstStyle/>
+      <a:style>
+        <a:lnRef idx="2">
+          <a:schemeClr val="accent1"/>
+        </a:lnRef>
+        <a:fillRef idx="0">
+          <a:schemeClr val="accent1"/>
+        </a:fillRef>
+        <a:effectRef idx="1">
+          <a:schemeClr val="accent1"/>
+        </a:effectRef>
+        <a:fontRef idx="minor">
+          <a:schemeClr val="tx1"/>
+        </a:fontRef>
+      </a:style>
+    </a:lnDef>
+  </a:objectDefaults>
   <a:extraClrSchemeLst/>
-  <a:extLst>
-    <a:ext uri="{05A4C25C-085E-4340-85A3-A5531E510DB2}">
-      <thm15:themeFamily xmlns:thm15="http://schemas.microsoft.com/office/thememl/2012/main" name="Office Theme" id="{62F939B6-93AF-4DB8-9C6B-D6C7DFDC589F}" vid="{4A3C46E8-61CC-4603-A589-7422A47A8E4A}"/>
-    </a:ext>
-  </a:extLst>
 </a:theme>
+</file>
+
+<file path=customXml/item1.xml><?xml version="1.0" encoding="utf-8"?>
+<p:properties xmlns:p="http://schemas.microsoft.com/office/2006/metadata/properties" xmlns:xsi="http://www.w3.org/2001/XMLSchema-instance" xmlns:pc="http://schemas.microsoft.com/office/infopath/2007/PartnerControls">
+  <documentManagement>
+    <lcf76f155ced4ddcb4097134ff3c332f xmlns="76a6df74-076b-42d3-97ec-1ab10c767f50">
+      <Terms xmlns="http://schemas.microsoft.com/office/infopath/2007/PartnerControls"/>
+    </lcf76f155ced4ddcb4097134ff3c332f>
+  </documentManagement>
+</p:properties>
+</file>
+
+<file path=customXml/item2.xml><?xml version="1.0" encoding="utf-8"?>
+<?mso-contentType ?>
+<FormTemplates xmlns="http://schemas.microsoft.com/sharepoint/v3/contenttype/forms">
+  <Display>DocumentLibraryForm</Display>
+  <Edit>DocumentLibraryForm</Edit>
+  <New>DocumentLibraryForm</New>
+</FormTemplates>
+</file>
+
+<file path=customXml/item3.xml><?xml version="1.0" encoding="utf-8"?>
+<ct:contentTypeSchema xmlns:ct="http://schemas.microsoft.com/office/2006/metadata/contentType" xmlns:ma="http://schemas.microsoft.com/office/2006/metadata/properties/metaAttributes" ct:_="" ma:_="" ma:contentTypeName="Documento" ma:contentTypeID="0x01010088FA9884C8DDD44FA89FF9FE4AF5439C" ma:contentTypeVersion="8" ma:contentTypeDescription="Crear nuevo documento." ma:contentTypeScope="" ma:versionID="1cb968bb16c578bb6e5ae3477ab46801">
+  <xsd:schema xmlns:xsd="http://www.w3.org/2001/XMLSchema" xmlns:xs="http://www.w3.org/2001/XMLSchema" xmlns:p="http://schemas.microsoft.com/office/2006/metadata/properties" xmlns:ns2="76a6df74-076b-42d3-97ec-1ab10c767f50" targetNamespace="http://schemas.microsoft.com/office/2006/metadata/properties" ma:root="true" ma:fieldsID="2c0ec7e3b233fb2c3b6ea0a89152f824" ns2:_="">
+    <xsd:import namespace="76a6df74-076b-42d3-97ec-1ab10c767f50"/>
+    <xsd:element name="properties">
+      <xsd:complexType>
+        <xsd:sequence>
+          <xsd:element name="documentManagement">
+            <xsd:complexType>
+              <xsd:all>
+                <xsd:element ref="ns2:MediaServiceMetadata" minOccurs="0"/>
+                <xsd:element ref="ns2:MediaServiceFastMetadata" minOccurs="0"/>
+                <xsd:element ref="ns2:MediaLengthInSeconds" minOccurs="0"/>
+                <xsd:element ref="ns2:lcf76f155ced4ddcb4097134ff3c332f" minOccurs="0"/>
+                <xsd:element ref="ns2:MediaServiceOCR" minOccurs="0"/>
+                <xsd:element ref="ns2:MediaServiceGenerationTime" minOccurs="0"/>
+                <xsd:element ref="ns2:MediaServiceEventHashCode" minOccurs="0"/>
+              </xsd:all>
+            </xsd:complexType>
+          </xsd:element>
+        </xsd:sequence>
+      </xsd:complexType>
+    </xsd:element>
+  </xsd:schema>
+  <xsd:schema xmlns:xsd="http://www.w3.org/2001/XMLSchema" xmlns:xs="http://www.w3.org/2001/XMLSchema" xmlns:dms="http://schemas.microsoft.com/office/2006/documentManagement/types" xmlns:pc="http://schemas.microsoft.com/office/infopath/2007/PartnerControls" targetNamespace="76a6df74-076b-42d3-97ec-1ab10c767f50" elementFormDefault="qualified">
+    <xsd:import namespace="http://schemas.microsoft.com/office/2006/documentManagement/types"/>
+    <xsd:import namespace="http://schemas.microsoft.com/office/infopath/2007/PartnerControls"/>
+    <xsd:element name="MediaServiceMetadata" ma:index="8" nillable="true" ma:displayName="MediaServiceMetadata" ma:hidden="true" ma:internalName="MediaServiceMetadata" ma:readOnly="true">
+      <xsd:simpleType>
+        <xsd:restriction base="dms:Note"/>
+      </xsd:simpleType>
+    </xsd:element>
+    <xsd:element name="MediaServiceFastMetadata" ma:index="9" nillable="true" ma:displayName="MediaServiceFastMetadata" ma:hidden="true" ma:internalName="MediaServiceFastMetadata" ma:readOnly="true">
+      <xsd:simpleType>
+        <xsd:restriction base="dms:Note"/>
+      </xsd:simpleType>
+    </xsd:element>
+    <xsd:element name="MediaLengthInSeconds" ma:index="10" nillable="true" ma:displayName="MediaLengthInSeconds" ma:hidden="true" ma:internalName="MediaLengthInSeconds" ma:readOnly="true">
+      <xsd:simpleType>
+        <xsd:restriction base="dms:Unknown"/>
+      </xsd:simpleType>
+    </xsd:element>
+    <xsd:element name="lcf76f155ced4ddcb4097134ff3c332f" ma:index="12" nillable="true" ma:taxonomy="true" ma:internalName="lcf76f155ced4ddcb4097134ff3c332f" ma:taxonomyFieldName="MediaServiceImageTags" ma:displayName="Etiquetas de imagen" ma:readOnly="false" ma:fieldId="{5cf76f15-5ced-4ddc-b409-7134ff3c332f}" ma:taxonomyMulti="true" ma:sspId="f7573969-5cc1-4642-9457-40a9354166ca" ma:termSetId="09814cd3-568e-fe90-9814-8d621ff8fb84" ma:anchorId="fba54fb3-c3e1-fe81-a776-ca4b69148c4d" ma:open="true" ma:isKeyword="false">
+      <xsd:complexType>
+        <xsd:sequence>
+          <xsd:element ref="pc:Terms" minOccurs="0" maxOccurs="1"/>
+        </xsd:sequence>
+      </xsd:complexType>
+    </xsd:element>
+    <xsd:element name="MediaServiceOCR" ma:index="13" nillable="true" ma:displayName="Extracted Text" ma:internalName="MediaServiceOCR" ma:readOnly="true">
+      <xsd:simpleType>
+        <xsd:restriction base="dms:Note">
+          <xsd:maxLength value="255"/>
+        </xsd:restriction>
+      </xsd:simpleType>
+    </xsd:element>
+    <xsd:element name="MediaServiceGenerationTime" ma:index="14" nillable="true" ma:displayName="MediaServiceGenerationTime" ma:hidden="true" ma:internalName="MediaServiceGenerationTime" ma:readOnly="true">
+      <xsd:simpleType>
+        <xsd:restriction base="dms:Text"/>
+      </xsd:simpleType>
+    </xsd:element>
+    <xsd:element name="MediaServiceEventHashCode" ma:index="15" nillable="true" ma:displayName="MediaServiceEventHashCode" ma:hidden="true" ma:internalName="MediaServiceEventHashCode" ma:readOnly="true">
+      <xsd:simpleType>
+        <xsd:restriction base="dms:Text"/>
+      </xsd:simpleType>
+    </xsd:element>
+  </xsd:schema>
+  <xsd:schema xmlns="http://schemas.openxmlformats.org/package/2006/metadata/core-properties" xmlns:xsd="http://www.w3.org/2001/XMLSchema" xmlns:xsi="http://www.w3.org/2001/XMLSchema-instance" xmlns:dc="http://purl.org/dc/elements/1.1/" xmlns:dcterms="http://purl.org/dc/terms/" xmlns:odoc="http://schemas.microsoft.com/internal/obd" targetNamespace="http://schemas.openxmlformats.org/package/2006/metadata/core-properties" elementFormDefault="qualified" attributeFormDefault="unqualified" blockDefault="#all">
+    <xsd:import namespace="http://purl.org/dc/elements/1.1/" schemaLocation="http://dublincore.org/schemas/xmls/qdc/2003/04/02/dc.xsd"/>
+    <xsd:import namespace="http://purl.org/dc/terms/" schemaLocation="http://dublincore.org/schemas/xmls/qdc/2003/04/02/dcterms.xsd"/>
+    <xsd:element name="coreProperties" type="CT_coreProperties"/>
+    <xsd:complexType name="CT_coreProperties">
+      <xsd:all>
+        <xsd:element ref="dc:creator" minOccurs="0" maxOccurs="1"/>
+        <xsd:element ref="dcterms:created" minOccurs="0" maxOccurs="1"/>
+        <xsd:element ref="dc:identifier" minOccurs="0" maxOccurs="1"/>
+        <xsd:element name="contentType" minOccurs="0" maxOccurs="1" type="xsd:string" ma:index="0" ma:displayName="Tipo de contenido"/>
+        <xsd:element ref="dc:title" minOccurs="0" maxOccurs="1" ma:index="4" ma:displayName="Título"/>
+        <xsd:element ref="dc:subject" minOccurs="0" maxOccurs="1"/>
+        <xsd:element ref="dc:description" minOccurs="0" maxOccurs="1"/>
+        <xsd:element name="keywords" minOccurs="0" maxOccurs="1" type="xsd:string"/>
+        <xsd:element ref="dc:language" minOccurs="0" maxOccurs="1"/>
+        <xsd:element name="category" minOccurs="0" maxOccurs="1" type="xsd:string"/>
+        <xsd:element name="version" minOccurs="0" maxOccurs="1" type="xsd:string"/>
+        <xsd:element name="revision" minOccurs="0" maxOccurs="1" type="xsd:string">
+          <xsd:annotation>
+            <xsd:documentation>
+                        This value indicates the number of saves or revisions. The application is responsible for updating this value after each revision.
+                    </xsd:documentation>
+          </xsd:annotation>
+        </xsd:element>
+        <xsd:element name="lastModifiedBy" minOccurs="0" maxOccurs="1" type="xsd:string"/>
+        <xsd:element ref="dcterms:modified" minOccurs="0" maxOccurs="1"/>
+        <xsd:element name="contentStatus" minOccurs="0" maxOccurs="1" type="xsd:string"/>
+      </xsd:all>
+    </xsd:complexType>
+  </xsd:schema>
+  <xs:schema xmlns:pc="http://schemas.microsoft.com/office/infopath/2007/PartnerControls" xmlns:xs="http://www.w3.org/2001/XMLSchema" targetNamespace="http://schemas.microsoft.com/office/infopath/2007/PartnerControls" elementFormDefault="qualified" attributeFormDefault="unqualified">
+    <xs:element name="Person">
+      <xs:complexType>
+        <xs:sequence>
+          <xs:element ref="pc:DisplayName" minOccurs="0"/>
+          <xs:element ref="pc:AccountId" minOccurs="0"/>
+          <xs:element ref="pc:AccountType" minOccurs="0"/>
+        </xs:sequence>
+      </xs:complexType>
+    </xs:element>
+    <xs:element name="DisplayName" type="xs:string"/>
+    <xs:element name="AccountId" type="xs:string"/>
+    <xs:element name="AccountType" type="xs:string"/>
+    <xs:element name="BDCAssociatedEntity">
+      <xs:complexType>
+        <xs:sequence>
+          <xs:element ref="pc:BDCEntity" minOccurs="0" maxOccurs="unbounded"/>
+        </xs:sequence>
+        <xs:attribute ref="pc:EntityNamespace"/>
+        <xs:attribute ref="pc:EntityName"/>
+        <xs:attribute ref="pc:SystemInstanceName"/>
+        <xs:attribute ref="pc:AssociationName"/>
+      </xs:complexType>
+    </xs:element>
+    <xs:attribute name="EntityNamespace" type="xs:string"/>
+    <xs:attribute name="EntityName" type="xs:string"/>
+    <xs:attribute name="SystemInstanceName" type="xs:string"/>
+    <xs:attribute name="AssociationName" type="xs:string"/>
+    <xs:element name="BDCEntity">
+      <xs:complexType>
+        <xs:sequence>
+          <xs:element ref="pc:EntityDisplayName" minOccurs="0"/>
+          <xs:element ref="pc:EntityInstanceReference" minOccurs="0"/>
+          <xs:element ref="pc:EntityId1" minOccurs="0"/>
+          <xs:element ref="pc:EntityId2" minOccurs="0"/>
+          <xs:element ref="pc:EntityId3" minOccurs="0"/>
+          <xs:element ref="pc:EntityId4" minOccurs="0"/>
+          <xs:element ref="pc:EntityId5" minOccurs="0"/>
+        </xs:sequence>
+      </xs:complexType>
+    </xs:element>
+    <xs:element name="EntityDisplayName" type="xs:string"/>
+    <xs:element name="EntityInstanceReference" type="xs:string"/>
+    <xs:element name="EntityId1" type="xs:string"/>
+    <xs:element name="EntityId2" type="xs:string"/>
+    <xs:element name="EntityId3" type="xs:string"/>
+    <xs:element name="EntityId4" type="xs:string"/>
+    <xs:element name="EntityId5" type="xs:string"/>
+    <xs:element name="Terms">
+      <xs:complexType>
+        <xs:sequence>
+          <xs:element ref="pc:TermInfo" minOccurs="0" maxOccurs="unbounded"/>
+        </xs:sequence>
+      </xs:complexType>
+    </xs:element>
+    <xs:element name="TermInfo">
+      <xs:complexType>
+        <xs:sequence>
+          <xs:element ref="pc:TermName" minOccurs="0"/>
+          <xs:element ref="pc:TermId" minOccurs="0"/>
+        </xs:sequence>
+      </xs:complexType>
+    </xs:element>
+    <xs:element name="TermName" type="xs:string"/>
+    <xs:element name="TermId" type="xs:string"/>
+  </xs:schema>
+</ct:contentTypeSchema>
+</file>
+
+<file path=customXml/itemProps1.xml><?xml version="1.0" encoding="utf-8"?>
+<ds:datastoreItem xmlns:ds="http://schemas.openxmlformats.org/officeDocument/2006/customXml" ds:itemID="{099555EC-DA13-4C71-88AA-6766EDC63EB5}">
+  <ds:schemaRefs>
+    <ds:schemaRef ds:uri="http://schemas.microsoft.com/office/2006/metadata/properties"/>
+    <ds:schemaRef ds:uri="http://schemas.microsoft.com/office/infopath/2007/PartnerControls"/>
+    <ds:schemaRef ds:uri="76a6df74-076b-42d3-97ec-1ab10c767f50"/>
+  </ds:schemaRefs>
+</ds:datastoreItem>
+</file>
+
+<file path=customXml/itemProps2.xml><?xml version="1.0" encoding="utf-8"?>
+<ds:datastoreItem xmlns:ds="http://schemas.openxmlformats.org/officeDocument/2006/customXml" ds:itemID="{1D924EDE-9F3F-4CB7-87BB-971BD8E25AA7}">
+  <ds:schemaRefs>
+    <ds:schemaRef ds:uri="http://schemas.microsoft.com/sharepoint/v3/contenttype/forms"/>
+  </ds:schemaRefs>
+</ds:datastoreItem>
+</file>
+
+<file path=customXml/itemProps3.xml><?xml version="1.0" encoding="utf-8"?>
+<ds:datastoreItem xmlns:ds="http://schemas.openxmlformats.org/officeDocument/2006/customXml" ds:itemID="{DEDFB9D7-DC44-420B-A814-CDFB67A4C749}">
+  <ds:schemaRefs>
+    <ds:schemaRef ds:uri="http://schemas.microsoft.com/office/2006/metadata/contentType"/>
+    <ds:schemaRef ds:uri="http://schemas.microsoft.com/office/2006/metadata/properties/metaAttributes"/>
+    <ds:schemaRef ds:uri="http://www.w3.org/2001/XMLSchema"/>
+    <ds:schemaRef ds:uri="http://schemas.microsoft.com/office/2006/metadata/properties"/>
+    <ds:schemaRef ds:uri="76a6df74-076b-42d3-97ec-1ab10c767f50"/>
+    <ds:schemaRef ds:uri="http://schemas.microsoft.com/office/2006/documentManagement/types"/>
+    <ds:schemaRef ds:uri="http://schemas.microsoft.com/office/infopath/2007/PartnerControls"/>
+    <ds:schemaRef ds:uri="http://schemas.openxmlformats.org/package/2006/metadata/core-properties"/>
+    <ds:schemaRef ds:uri="http://purl.org/dc/elements/1.1/"/>
+    <ds:schemaRef ds:uri="http://purl.org/dc/terms/"/>
+    <ds:schemaRef ds:uri="http://schemas.microsoft.com/internal/obd"/>
+  </ds:schemaRefs>
+</ds:datastoreItem>
 </file>
</xml_diff>